<commit_message>
Regulamento Interno, Cronograma e organizacao
</commit_message>
<xml_diff>
--- a/Recursos/ExemploRegulamentoInterno.docx
+++ b/Recursos/ExemploRegulamentoInterno.docx
@@ -1,6 +1,6 @@
 
 <file path=word/document.xml><?xml version="1.0" encoding="utf-8"?>
-<w:document xmlns:wpc="http://schemas.microsoft.com/office/word/2010/wordprocessingCanvas" xmlns:cx="http://schemas.microsoft.com/office/drawing/2014/chartex" xmlns:cx1="http://schemas.microsoft.com/office/drawing/2015/9/8/chartex" xmlns:cx2="http://schemas.microsoft.com/office/drawing/2015/10/21/chartex" xmlns:cx3="http://schemas.microsoft.com/office/drawing/2016/5/9/chartex" xmlns:cx4="http://schemas.microsoft.com/office/drawing/2016/5/10/chartex" xmlns:cx5="http://schemas.microsoft.com/office/drawing/2016/5/11/chartex" xmlns:cx6="http://schemas.microsoft.com/office/drawing/2016/5/12/chartex" xmlns:cx7="http://schemas.microsoft.com/office/drawing/2016/5/13/chartex" xmlns:cx8="http://schemas.microsoft.com/office/drawing/2016/5/14/chartex" xmlns:mc="http://schemas.openxmlformats.org/markup-compatibility/2006" xmlns:aink="http://schemas.microsoft.com/office/drawing/2016/ink" xmlns:am3d="http://schemas.microsoft.com/office/drawing/2017/model3d" xmlns:o="urn:schemas-microsoft-com:office:office" xmlns:oel="http://schemas.microsoft.com/office/2019/extlst" xmlns:r="http://schemas.openxmlformats.org/officeDocument/2006/relationships" xmlns:m="http://schemas.openxmlformats.org/officeDocument/2006/math" xmlns:v="urn:schemas-microsoft-com:vml" xmlns:wp14="http://schemas.microsoft.com/office/word/2010/wordprocessingDrawing" xmlns:wp="http://schemas.openxmlformats.org/drawingml/2006/wordprocessingDrawing" xmlns:w10="urn:schemas-microsoft-com:office:word" xmlns:w="http://schemas.openxmlformats.org/wordprocessingml/2006/main" xmlns:w14="http://schemas.microsoft.com/office/word/2010/wordml" xmlns:w15="http://schemas.microsoft.com/office/word/2012/wordml" xmlns:w16cex="http://schemas.microsoft.com/office/word/2018/wordml/cex" xmlns:w16cid="http://schemas.microsoft.com/office/word/2016/wordml/cid" xmlns:w16="http://schemas.microsoft.com/office/word/2018/wordml" xmlns:w16sdtdh="http://schemas.microsoft.com/office/word/2020/wordml/sdtdatahash" xmlns:w16se="http://schemas.microsoft.com/office/word/2015/wordml/symex" xmlns:wpg="http://schemas.microsoft.com/office/word/2010/wordprocessingGroup" xmlns:wpi="http://schemas.microsoft.com/office/word/2010/wordprocessingInk" xmlns:wne="http://schemas.microsoft.com/office/word/2006/wordml" xmlns:wps="http://schemas.microsoft.com/office/word/2010/wordprocessingShape" mc:Ignorable="w14 w15 w16se w16cid w16 w16cex w16sdtdh wp14">
+<w:document xmlns:wpc="http://schemas.microsoft.com/office/word/2010/wordprocessingCanvas" xmlns:cx="http://schemas.microsoft.com/office/drawing/2014/chartex" xmlns:cx1="http://schemas.microsoft.com/office/drawing/2015/9/8/chartex" xmlns:cx2="http://schemas.microsoft.com/office/drawing/2015/10/21/chartex" xmlns:cx3="http://schemas.microsoft.com/office/drawing/2016/5/9/chartex" xmlns:cx4="http://schemas.microsoft.com/office/drawing/2016/5/10/chartex" xmlns:cx5="http://schemas.microsoft.com/office/drawing/2016/5/11/chartex" xmlns:cx6="http://schemas.microsoft.com/office/drawing/2016/5/12/chartex" xmlns:cx7="http://schemas.microsoft.com/office/drawing/2016/5/13/chartex" xmlns:cx8="http://schemas.microsoft.com/office/drawing/2016/5/14/chartex" xmlns:mc="http://schemas.openxmlformats.org/markup-compatibility/2006" xmlns:aink="http://schemas.microsoft.com/office/drawing/2016/ink" xmlns:am3d="http://schemas.microsoft.com/office/drawing/2017/model3d" xmlns:o="urn:schemas-microsoft-com:office:office" xmlns:oel="http://schemas.microsoft.com/office/2019/extlst" xmlns:r="http://schemas.openxmlformats.org/officeDocument/2006/relationships" xmlns:m="http://schemas.openxmlformats.org/officeDocument/2006/math" xmlns:v="urn:schemas-microsoft-com:vml" xmlns:wp14="http://schemas.microsoft.com/office/word/2010/wordprocessingDrawing" xmlns:wp="http://schemas.openxmlformats.org/drawingml/2006/wordprocessingDrawing" xmlns:w10="urn:schemas-microsoft-com:office:word" xmlns:w="http://schemas.openxmlformats.org/wordprocessingml/2006/main" xmlns:w14="http://schemas.microsoft.com/office/word/2010/wordml" xmlns:w15="http://schemas.microsoft.com/office/word/2012/wordml" xmlns:w16cex="http://schemas.microsoft.com/office/word/2018/wordml/cex" xmlns:w16cid="http://schemas.microsoft.com/office/word/2016/wordml/cid" xmlns:w16="http://schemas.microsoft.com/office/word/2018/wordml" xmlns:w16du="http://schemas.microsoft.com/office/word/2023/wordml/word16du" xmlns:w16sdtdh="http://schemas.microsoft.com/office/word/2020/wordml/sdtdatahash" xmlns:w16se="http://schemas.microsoft.com/office/word/2015/wordml/symex" xmlns:wpg="http://schemas.microsoft.com/office/word/2010/wordprocessingGroup" xmlns:wpi="http://schemas.microsoft.com/office/word/2010/wordprocessingInk" xmlns:wne="http://schemas.microsoft.com/office/word/2006/wordml" xmlns:wps="http://schemas.microsoft.com/office/word/2010/wordprocessingShape" mc:Ignorable="w14 w15 w16se w16cid w16 w16cex w16sdtdh w16du wp14">
   <w:body>
     <w:p>
       <w:pPr>
@@ -19,7 +19,16 @@
           <w:szCs w:val="36"/>
           <w:lang w:val="pt-PT"/>
         </w:rPr>
-        <w:t>Regulamento Interno do Grupo XXXX</w:t>
+        <w:t xml:space="preserve">Regulamento Interno do Grupo </w:t>
+      </w:r>
+      <w:r>
+        <w:rPr>
+          <w:noProof/>
+          <w:sz w:val="36"/>
+          <w:szCs w:val="36"/>
+          <w:lang w:val="pt-PT"/>
+        </w:rPr>
+        <w:t>11</w:t>
       </w:r>
     </w:p>
     <w:p>
@@ -746,7 +755,7 @@
           <w:szCs w:val="24"/>
           <w:lang w:val="pt-PT"/>
         </w:rPr>
-        <w:t>XXX</w:t>
+        <w:t>11</w:t>
       </w:r>
       <w:r>
         <w:rPr>
@@ -780,7 +789,7 @@
           <w:szCs w:val="24"/>
           <w:lang w:val="pt-PT"/>
         </w:rPr>
-        <w:t>XXX</w:t>
+        <w:t>11</w:t>
       </w:r>
       <w:r>
         <w:rPr>
@@ -873,7 +882,7 @@
           <w:szCs w:val="24"/>
           <w:lang w:val="pt-PT"/>
         </w:rPr>
-        <w:t>XXX</w:t>
+        <w:t>11</w:t>
       </w:r>
       <w:r>
         <w:rPr>
@@ -909,14 +918,105 @@
         </w:rPr>
         <w:t xml:space="preserve"> </w:t>
       </w:r>
-      <w:r>
+    </w:p>
+    <w:p>
+      <w:pPr>
+        <w:pStyle w:val="ListParagraph"/>
+        <w:numPr>
+          <w:ilvl w:val="0"/>
+          <w:numId w:val="3"/>
+        </w:numPr>
+        <w:spacing w:before="240" w:after="240" w:line="240" w:lineRule="auto"/>
         <w:rPr>
           <w:rFonts w:ascii="Helvetica" w:hAnsi="Helvetica"/>
           <w:sz w:val="24"/>
           <w:szCs w:val="24"/>
           <w:lang w:val="pt-PT" w:eastAsia="zh-CN"/>
         </w:rPr>
-        <w:t>XPTO</w:t>
+      </w:pPr>
+      <w:r>
+        <w:rPr>
+          <w:rFonts w:ascii="Helvetica" w:hAnsi="Helvetica"/>
+          <w:sz w:val="24"/>
+          <w:szCs w:val="24"/>
+          <w:lang w:val="pt-PT" w:eastAsia="zh-CN"/>
+        </w:rPr>
+        <w:t>Manuel Fernandes – 23502</w:t>
+      </w:r>
+    </w:p>
+    <w:p>
+      <w:pPr>
+        <w:pStyle w:val="ListParagraph"/>
+        <w:numPr>
+          <w:ilvl w:val="0"/>
+          <w:numId w:val="3"/>
+        </w:numPr>
+        <w:spacing w:before="240" w:after="240" w:line="240" w:lineRule="auto"/>
+        <w:rPr>
+          <w:rFonts w:ascii="Helvetica" w:hAnsi="Helvetica"/>
+          <w:sz w:val="24"/>
+          <w:szCs w:val="24"/>
+          <w:lang w:val="pt-PT" w:eastAsia="zh-CN"/>
+        </w:rPr>
+      </w:pPr>
+      <w:r>
+        <w:rPr>
+          <w:rFonts w:ascii="Helvetica" w:hAnsi="Helvetica"/>
+          <w:sz w:val="24"/>
+          <w:szCs w:val="24"/>
+          <w:lang w:val="pt-PT" w:eastAsia="zh-CN"/>
+        </w:rPr>
+        <w:t>João Cunha – 23519</w:t>
+      </w:r>
+    </w:p>
+    <w:p>
+      <w:pPr>
+        <w:pStyle w:val="ListParagraph"/>
+        <w:numPr>
+          <w:ilvl w:val="0"/>
+          <w:numId w:val="3"/>
+        </w:numPr>
+        <w:spacing w:before="240" w:after="240" w:line="240" w:lineRule="auto"/>
+        <w:rPr>
+          <w:rFonts w:ascii="Helvetica" w:hAnsi="Helvetica"/>
+          <w:sz w:val="24"/>
+          <w:szCs w:val="24"/>
+          <w:lang w:val="pt-PT" w:eastAsia="zh-CN"/>
+        </w:rPr>
+      </w:pPr>
+      <w:r>
+        <w:rPr>
+          <w:rFonts w:ascii="Helvetica" w:hAnsi="Helvetica"/>
+          <w:sz w:val="24"/>
+          <w:szCs w:val="24"/>
+          <w:lang w:val="pt-PT" w:eastAsia="zh-CN"/>
+        </w:rPr>
+        <w:t>Guilherme Azeredo – 23510</w:t>
+      </w:r>
+    </w:p>
+    <w:p>
+      <w:pPr>
+        <w:pStyle w:val="ListParagraph"/>
+        <w:numPr>
+          <w:ilvl w:val="0"/>
+          <w:numId w:val="3"/>
+        </w:numPr>
+        <w:spacing w:before="240" w:after="240" w:line="240" w:lineRule="auto"/>
+        <w:rPr>
+          <w:rFonts w:ascii="Helvetica" w:hAnsi="Helvetica"/>
+          <w:sz w:val="24"/>
+          <w:szCs w:val="24"/>
+          <w:lang w:val="pt-PT" w:eastAsia="zh-CN"/>
+        </w:rPr>
+      </w:pPr>
+      <w:r>
+        <w:rPr>
+          <w:rFonts w:ascii="Helvetica" w:hAnsi="Helvetica"/>
+          <w:sz w:val="24"/>
+          <w:szCs w:val="24"/>
+          <w:lang w:val="pt-PT" w:eastAsia="zh-CN"/>
+        </w:rPr>
+        <w:t>Afonso Castro - 23513</w:t>
       </w:r>
     </w:p>
     <w:p>
@@ -943,7 +1043,7 @@
           <w:szCs w:val="24"/>
           <w:lang w:val="pt-PT"/>
         </w:rPr>
-        <w:t>ZZZZ</w:t>
+        <w:t>Patrícia Leite</w:t>
       </w:r>
       <w:r>
         <w:rPr>
@@ -1171,7 +1271,7 @@
           <w:szCs w:val="24"/>
           <w:lang w:val="pt-PT"/>
         </w:rPr>
-        <w:t>XXXX</w:t>
+        <w:t>16:00</w:t>
       </w:r>
       <w:r>
         <w:rPr>
@@ -1215,6 +1315,7 @@
           <w:sz w:val="24"/>
           <w:szCs w:val="24"/>
         </w:rPr>
+        <w:lastRenderedPageBreak/>
         <w:t>No caso de outros compromissos mais importantes existirem, as reuniões poderão ser reagendadas.</w:t>
       </w:r>
     </w:p>
@@ -1522,7 +1623,7 @@
           <w:szCs w:val="24"/>
           <w:lang w:val="pt-PT"/>
         </w:rPr>
-        <w:t>X</w:t>
+        <w:t>5</w:t>
       </w:r>
       <w:r>
         <w:rPr>
@@ -1535,7 +1636,7 @@
     </w:p>
     <w:p>
       <w:pPr>
-        <w:pStyle w:val="PargrafodaLista"/>
+        <w:pStyle w:val="ListParagraph"/>
         <w:numPr>
           <w:ilvl w:val="1"/>
           <w:numId w:val="2"/>
@@ -1563,7 +1664,16 @@
           <w:szCs w:val="24"/>
           <w:lang w:val="pt-PT"/>
         </w:rPr>
-        <w:t>-X</w:t>
+        <w:t>-</w:t>
+      </w:r>
+      <w:r>
+        <w:rPr>
+          <w:rFonts w:ascii="Helvetica" w:hAnsi="Helvetica" w:cs="Helvetica"/>
+          <w:sz w:val="24"/>
+          <w:szCs w:val="24"/>
+          <w:lang w:val="pt-PT"/>
+        </w:rPr>
+        <w:t>1</w:t>
       </w:r>
       <w:r>
         <w:rPr>
@@ -1606,7 +1716,7 @@
           <w:szCs w:val="24"/>
           <w:lang w:val="pt-PT"/>
         </w:rPr>
-        <w:t>X</w:t>
+        <w:t>2</w:t>
       </w:r>
       <w:r>
         <w:rPr>
@@ -1649,7 +1759,7 @@
           <w:szCs w:val="24"/>
           <w:lang w:val="pt-PT"/>
         </w:rPr>
-        <w:t>X</w:t>
+        <w:t>1</w:t>
       </w:r>
       <w:r>
         <w:rPr>
@@ -1657,12 +1767,12 @@
           <w:sz w:val="24"/>
           <w:szCs w:val="24"/>
         </w:rPr>
-        <w:t xml:space="preserve"> pontos)</w:t>
-      </w:r>
-    </w:p>
-    <w:p>
-      <w:pPr>
-        <w:pStyle w:val="PargrafodaLista"/>
+        <w:t xml:space="preserve"> ponto)</w:t>
+      </w:r>
+    </w:p>
+    <w:p>
+      <w:pPr>
+        <w:pStyle w:val="ListParagraph"/>
         <w:numPr>
           <w:ilvl w:val="1"/>
           <w:numId w:val="2"/>
@@ -1690,7 +1800,16 @@
           <w:szCs w:val="24"/>
           <w:lang w:val="pt-PT"/>
         </w:rPr>
-        <w:t xml:space="preserve">X </w:t>
+        <w:t>1</w:t>
+      </w:r>
+      <w:r>
+        <w:rPr>
+          <w:rFonts w:ascii="Helvetica" w:hAnsi="Helvetica" w:cs="Helvetica"/>
+          <w:sz w:val="24"/>
+          <w:szCs w:val="24"/>
+          <w:lang w:val="pt-PT"/>
+        </w:rPr>
+        <w:t xml:space="preserve"> </w:t>
       </w:r>
       <w:r>
         <w:rPr>
@@ -1748,7 +1867,7 @@
           <w:szCs w:val="24"/>
           <w:lang w:val="pt-PT"/>
         </w:rPr>
-        <w:t>X</w:t>
+        <w:t>15</w:t>
       </w:r>
       <w:r>
         <w:rPr>
@@ -1792,7 +1911,7 @@
           <w:szCs w:val="24"/>
           <w:lang w:val="pt-PT"/>
         </w:rPr>
-        <w:t>X</w:t>
+        <w:t>4</w:t>
       </w:r>
       <w:r>
         <w:rPr>
@@ -1836,7 +1955,7 @@
           <w:szCs w:val="24"/>
           <w:lang w:val="pt-PT"/>
         </w:rPr>
-        <w:t>X</w:t>
+        <w:t>2</w:t>
       </w:r>
       <w:r>
         <w:rPr>
@@ -1845,15 +1964,6 @@
           <w:szCs w:val="24"/>
         </w:rPr>
         <w:t xml:space="preserve"> pontos) </w:t>
-      </w:r>
-      <w:r>
-        <w:rPr>
-          <w:rFonts w:ascii="Helvetica" w:hAnsi="Helvetica" w:cs="Helvetica"/>
-          <w:sz w:val="24"/>
-          <w:szCs w:val="24"/>
-          <w:lang w:val="pt-PT"/>
-        </w:rPr>
-        <w:t>´</w:t>
       </w:r>
       <w:r>
         <w:rPr>
@@ -1899,7 +2009,7 @@
           <w:szCs w:val="24"/>
           <w:lang w:val="pt-PT"/>
         </w:rPr>
-        <w:t>X</w:t>
+        <w:t>2</w:t>
       </w:r>
       <w:r>
         <w:rPr>
@@ -1944,7 +2054,7 @@
           <w:szCs w:val="24"/>
           <w:lang w:val="pt-PT"/>
         </w:rPr>
-        <w:t>X</w:t>
+        <w:t>5</w:t>
       </w:r>
       <w:r>
         <w:rPr>
@@ -1979,6 +2089,7 @@
           <w:sz w:val="24"/>
           <w:szCs w:val="24"/>
         </w:rPr>
+        <w:lastRenderedPageBreak/>
         <w:t>Autonomia (-</w:t>
       </w:r>
       <w:r>
@@ -1988,7 +2099,7 @@
           <w:szCs w:val="24"/>
           <w:lang w:val="pt-PT"/>
         </w:rPr>
-        <w:t>X</w:t>
+        <w:t>2</w:t>
       </w:r>
       <w:r>
         <w:rPr>
@@ -1996,7 +2107,24 @@
           <w:sz w:val="24"/>
           <w:szCs w:val="24"/>
         </w:rPr>
-        <w:t xml:space="preserve"> ponto)</w:t>
+        <w:t xml:space="preserve"> ponto</w:t>
+      </w:r>
+      <w:r>
+        <w:rPr>
+          <w:rFonts w:ascii="Helvetica" w:hAnsi="Helvetica" w:cs="Helvetica"/>
+          <w:sz w:val="24"/>
+          <w:szCs w:val="24"/>
+          <w:lang w:val="en-GB"/>
+        </w:rPr>
+        <w:t>s</w:t>
+      </w:r>
+      <w:r>
+        <w:rPr>
+          <w:rFonts w:ascii="Helvetica" w:hAnsi="Helvetica" w:cs="Helvetica"/>
+          <w:sz w:val="24"/>
+          <w:szCs w:val="24"/>
+        </w:rPr>
+        <w:t>)</w:t>
       </w:r>
     </w:p>
     <w:p>
@@ -2045,7 +2173,7 @@
 </file>
 
 <file path=word/endnotes.xml><?xml version="1.0" encoding="utf-8"?>
-<w:endnotes xmlns:wpc="http://schemas.microsoft.com/office/word/2010/wordprocessingCanvas" xmlns:cx="http://schemas.microsoft.com/office/drawing/2014/chartex" xmlns:cx1="http://schemas.microsoft.com/office/drawing/2015/9/8/chartex" xmlns:cx2="http://schemas.microsoft.com/office/drawing/2015/10/21/chartex" xmlns:cx3="http://schemas.microsoft.com/office/drawing/2016/5/9/chartex" xmlns:cx4="http://schemas.microsoft.com/office/drawing/2016/5/10/chartex" xmlns:cx5="http://schemas.microsoft.com/office/drawing/2016/5/11/chartex" xmlns:cx6="http://schemas.microsoft.com/office/drawing/2016/5/12/chartex" xmlns:cx7="http://schemas.microsoft.com/office/drawing/2016/5/13/chartex" xmlns:cx8="http://schemas.microsoft.com/office/drawing/2016/5/14/chartex" xmlns:mc="http://schemas.openxmlformats.org/markup-compatibility/2006" xmlns:aink="http://schemas.microsoft.com/office/drawing/2016/ink" xmlns:am3d="http://schemas.microsoft.com/office/drawing/2017/model3d" xmlns:o="urn:schemas-microsoft-com:office:office" xmlns:oel="http://schemas.microsoft.com/office/2019/extlst" xmlns:r="http://schemas.openxmlformats.org/officeDocument/2006/relationships" xmlns:m="http://schemas.openxmlformats.org/officeDocument/2006/math" xmlns:v="urn:schemas-microsoft-com:vml" xmlns:wp14="http://schemas.microsoft.com/office/word/2010/wordprocessingDrawing" xmlns:wp="http://schemas.openxmlformats.org/drawingml/2006/wordprocessingDrawing" xmlns:w10="urn:schemas-microsoft-com:office:word" xmlns:w="http://schemas.openxmlformats.org/wordprocessingml/2006/main" xmlns:w14="http://schemas.microsoft.com/office/word/2010/wordml" xmlns:w15="http://schemas.microsoft.com/office/word/2012/wordml" xmlns:w16cex="http://schemas.microsoft.com/office/word/2018/wordml/cex" xmlns:w16cid="http://schemas.microsoft.com/office/word/2016/wordml/cid" xmlns:w16="http://schemas.microsoft.com/office/word/2018/wordml" xmlns:w16sdtdh="http://schemas.microsoft.com/office/word/2020/wordml/sdtdatahash" xmlns:w16se="http://schemas.microsoft.com/office/word/2015/wordml/symex" xmlns:wpg="http://schemas.microsoft.com/office/word/2010/wordprocessingGroup" xmlns:wpi="http://schemas.microsoft.com/office/word/2010/wordprocessingInk" xmlns:wne="http://schemas.microsoft.com/office/word/2006/wordml" xmlns:wps="http://schemas.microsoft.com/office/word/2010/wordprocessingShape" mc:Ignorable="w14 w15 w16se w16cid w16 w16cex w16sdtdh wp14">
+<w:endnotes xmlns:wpc="http://schemas.microsoft.com/office/word/2010/wordprocessingCanvas" xmlns:cx="http://schemas.microsoft.com/office/drawing/2014/chartex" xmlns:cx1="http://schemas.microsoft.com/office/drawing/2015/9/8/chartex" xmlns:cx2="http://schemas.microsoft.com/office/drawing/2015/10/21/chartex" xmlns:cx3="http://schemas.microsoft.com/office/drawing/2016/5/9/chartex" xmlns:cx4="http://schemas.microsoft.com/office/drawing/2016/5/10/chartex" xmlns:cx5="http://schemas.microsoft.com/office/drawing/2016/5/11/chartex" xmlns:cx6="http://schemas.microsoft.com/office/drawing/2016/5/12/chartex" xmlns:cx7="http://schemas.microsoft.com/office/drawing/2016/5/13/chartex" xmlns:cx8="http://schemas.microsoft.com/office/drawing/2016/5/14/chartex" xmlns:mc="http://schemas.openxmlformats.org/markup-compatibility/2006" xmlns:aink="http://schemas.microsoft.com/office/drawing/2016/ink" xmlns:am3d="http://schemas.microsoft.com/office/drawing/2017/model3d" xmlns:o="urn:schemas-microsoft-com:office:office" xmlns:oel="http://schemas.microsoft.com/office/2019/extlst" xmlns:r="http://schemas.openxmlformats.org/officeDocument/2006/relationships" xmlns:m="http://schemas.openxmlformats.org/officeDocument/2006/math" xmlns:v="urn:schemas-microsoft-com:vml" xmlns:wp14="http://schemas.microsoft.com/office/word/2010/wordprocessingDrawing" xmlns:wp="http://schemas.openxmlformats.org/drawingml/2006/wordprocessingDrawing" xmlns:w10="urn:schemas-microsoft-com:office:word" xmlns:w="http://schemas.openxmlformats.org/wordprocessingml/2006/main" xmlns:w14="http://schemas.microsoft.com/office/word/2010/wordml" xmlns:w15="http://schemas.microsoft.com/office/word/2012/wordml" xmlns:w16cex="http://schemas.microsoft.com/office/word/2018/wordml/cex" xmlns:w16cid="http://schemas.microsoft.com/office/word/2016/wordml/cid" xmlns:w16="http://schemas.microsoft.com/office/word/2018/wordml" xmlns:w16du="http://schemas.microsoft.com/office/word/2023/wordml/word16du" xmlns:w16sdtdh="http://schemas.microsoft.com/office/word/2020/wordml/sdtdatahash" xmlns:w16se="http://schemas.microsoft.com/office/word/2015/wordml/symex" xmlns:wpg="http://schemas.microsoft.com/office/word/2010/wordprocessingGroup" xmlns:wpi="http://schemas.microsoft.com/office/word/2010/wordprocessingInk" xmlns:wne="http://schemas.microsoft.com/office/word/2006/wordml" xmlns:wps="http://schemas.microsoft.com/office/word/2010/wordprocessingShape" mc:Ignorable="w14 w15 w16se w16cid w16 w16cex w16sdtdh w16du wp14">
   <w:endnote w:type="separator" w:id="-1">
     <w:p>
       <w:pPr>
@@ -2070,20 +2198,20 @@
 </file>
 
 <file path=word/footer1.xml><?xml version="1.0" encoding="utf-8"?>
-<w:ftr xmlns:wpc="http://schemas.microsoft.com/office/word/2010/wordprocessingCanvas" xmlns:cx="http://schemas.microsoft.com/office/drawing/2014/chartex" xmlns:cx1="http://schemas.microsoft.com/office/drawing/2015/9/8/chartex" xmlns:cx2="http://schemas.microsoft.com/office/drawing/2015/10/21/chartex" xmlns:cx3="http://schemas.microsoft.com/office/drawing/2016/5/9/chartex" xmlns:cx4="http://schemas.microsoft.com/office/drawing/2016/5/10/chartex" xmlns:cx5="http://schemas.microsoft.com/office/drawing/2016/5/11/chartex" xmlns:cx6="http://schemas.microsoft.com/office/drawing/2016/5/12/chartex" xmlns:cx7="http://schemas.microsoft.com/office/drawing/2016/5/13/chartex" xmlns:cx8="http://schemas.microsoft.com/office/drawing/2016/5/14/chartex" xmlns:mc="http://schemas.openxmlformats.org/markup-compatibility/2006" xmlns:aink="http://schemas.microsoft.com/office/drawing/2016/ink" xmlns:am3d="http://schemas.microsoft.com/office/drawing/2017/model3d" xmlns:o="urn:schemas-microsoft-com:office:office" xmlns:oel="http://schemas.microsoft.com/office/2019/extlst" xmlns:r="http://schemas.openxmlformats.org/officeDocument/2006/relationships" xmlns:m="http://schemas.openxmlformats.org/officeDocument/2006/math" xmlns:v="urn:schemas-microsoft-com:vml" xmlns:wp14="http://schemas.microsoft.com/office/word/2010/wordprocessingDrawing" xmlns:wp="http://schemas.openxmlformats.org/drawingml/2006/wordprocessingDrawing" xmlns:w10="urn:schemas-microsoft-com:office:word" xmlns:w="http://schemas.openxmlformats.org/wordprocessingml/2006/main" xmlns:w14="http://schemas.microsoft.com/office/word/2010/wordml" xmlns:w15="http://schemas.microsoft.com/office/word/2012/wordml" xmlns:w16cex="http://schemas.microsoft.com/office/word/2018/wordml/cex" xmlns:w16cid="http://schemas.microsoft.com/office/word/2016/wordml/cid" xmlns:w16="http://schemas.microsoft.com/office/word/2018/wordml" xmlns:w16sdtdh="http://schemas.microsoft.com/office/word/2020/wordml/sdtdatahash" xmlns:w16se="http://schemas.microsoft.com/office/word/2015/wordml/symex" xmlns:wpg="http://schemas.microsoft.com/office/word/2010/wordprocessingGroup" xmlns:wpi="http://schemas.microsoft.com/office/word/2010/wordprocessingInk" xmlns:wne="http://schemas.microsoft.com/office/word/2006/wordml" xmlns:wps="http://schemas.microsoft.com/office/word/2010/wordprocessingShape" mc:Ignorable="w14 w15 w16se w16cid w16 w16cex w16sdtdh wp14">
+<w:ftr xmlns:wpc="http://schemas.microsoft.com/office/word/2010/wordprocessingCanvas" xmlns:cx="http://schemas.microsoft.com/office/drawing/2014/chartex" xmlns:cx1="http://schemas.microsoft.com/office/drawing/2015/9/8/chartex" xmlns:cx2="http://schemas.microsoft.com/office/drawing/2015/10/21/chartex" xmlns:cx3="http://schemas.microsoft.com/office/drawing/2016/5/9/chartex" xmlns:cx4="http://schemas.microsoft.com/office/drawing/2016/5/10/chartex" xmlns:cx5="http://schemas.microsoft.com/office/drawing/2016/5/11/chartex" xmlns:cx6="http://schemas.microsoft.com/office/drawing/2016/5/12/chartex" xmlns:cx7="http://schemas.microsoft.com/office/drawing/2016/5/13/chartex" xmlns:cx8="http://schemas.microsoft.com/office/drawing/2016/5/14/chartex" xmlns:mc="http://schemas.openxmlformats.org/markup-compatibility/2006" xmlns:aink="http://schemas.microsoft.com/office/drawing/2016/ink" xmlns:am3d="http://schemas.microsoft.com/office/drawing/2017/model3d" xmlns:o="urn:schemas-microsoft-com:office:office" xmlns:oel="http://schemas.microsoft.com/office/2019/extlst" xmlns:r="http://schemas.openxmlformats.org/officeDocument/2006/relationships" xmlns:m="http://schemas.openxmlformats.org/officeDocument/2006/math" xmlns:v="urn:schemas-microsoft-com:vml" xmlns:wp14="http://schemas.microsoft.com/office/word/2010/wordprocessingDrawing" xmlns:wp="http://schemas.openxmlformats.org/drawingml/2006/wordprocessingDrawing" xmlns:w10="urn:schemas-microsoft-com:office:word" xmlns:w="http://schemas.openxmlformats.org/wordprocessingml/2006/main" xmlns:w14="http://schemas.microsoft.com/office/word/2010/wordml" xmlns:w15="http://schemas.microsoft.com/office/word/2012/wordml" xmlns:w16cex="http://schemas.microsoft.com/office/word/2018/wordml/cex" xmlns:w16cid="http://schemas.microsoft.com/office/word/2016/wordml/cid" xmlns:w16="http://schemas.microsoft.com/office/word/2018/wordml" xmlns:w16du="http://schemas.microsoft.com/office/word/2023/wordml/word16du" xmlns:w16sdtdh="http://schemas.microsoft.com/office/word/2020/wordml/sdtdatahash" xmlns:w16se="http://schemas.microsoft.com/office/word/2015/wordml/symex" xmlns:wpg="http://schemas.microsoft.com/office/word/2010/wordprocessingGroup" xmlns:wpi="http://schemas.microsoft.com/office/word/2010/wordprocessingInk" xmlns:wne="http://schemas.microsoft.com/office/word/2006/wordml" xmlns:wps="http://schemas.microsoft.com/office/word/2010/wordprocessingShape" mc:Ignorable="w14 w15 w16se w16cid w16 w16cex w16sdtdh w16du wp14">
   <w:p>
     <w:pPr>
-      <w:pStyle w:val="Rodap"/>
+      <w:pStyle w:val="Footer"/>
     </w:pPr>
   </w:p>
 </w:ftr>
 </file>
 
 <file path=word/footer2.xml><?xml version="1.0" encoding="utf-8"?>
-<w:ftr xmlns:wpc="http://schemas.microsoft.com/office/word/2010/wordprocessingCanvas" xmlns:cx="http://schemas.microsoft.com/office/drawing/2014/chartex" xmlns:cx1="http://schemas.microsoft.com/office/drawing/2015/9/8/chartex" xmlns:cx2="http://schemas.microsoft.com/office/drawing/2015/10/21/chartex" xmlns:cx3="http://schemas.microsoft.com/office/drawing/2016/5/9/chartex" xmlns:cx4="http://schemas.microsoft.com/office/drawing/2016/5/10/chartex" xmlns:cx5="http://schemas.microsoft.com/office/drawing/2016/5/11/chartex" xmlns:cx6="http://schemas.microsoft.com/office/drawing/2016/5/12/chartex" xmlns:cx7="http://schemas.microsoft.com/office/drawing/2016/5/13/chartex" xmlns:cx8="http://schemas.microsoft.com/office/drawing/2016/5/14/chartex" xmlns:mc="http://schemas.openxmlformats.org/markup-compatibility/2006" xmlns:aink="http://schemas.microsoft.com/office/drawing/2016/ink" xmlns:am3d="http://schemas.microsoft.com/office/drawing/2017/model3d" xmlns:o="urn:schemas-microsoft-com:office:office" xmlns:oel="http://schemas.microsoft.com/office/2019/extlst" xmlns:r="http://schemas.openxmlformats.org/officeDocument/2006/relationships" xmlns:m="http://schemas.openxmlformats.org/officeDocument/2006/math" xmlns:v="urn:schemas-microsoft-com:vml" xmlns:wp14="http://schemas.microsoft.com/office/word/2010/wordprocessingDrawing" xmlns:wp="http://schemas.openxmlformats.org/drawingml/2006/wordprocessingDrawing" xmlns:w10="urn:schemas-microsoft-com:office:word" xmlns:w="http://schemas.openxmlformats.org/wordprocessingml/2006/main" xmlns:w14="http://schemas.microsoft.com/office/word/2010/wordml" xmlns:w15="http://schemas.microsoft.com/office/word/2012/wordml" xmlns:w16cex="http://schemas.microsoft.com/office/word/2018/wordml/cex" xmlns:w16cid="http://schemas.microsoft.com/office/word/2016/wordml/cid" xmlns:w16="http://schemas.microsoft.com/office/word/2018/wordml" xmlns:w16sdtdh="http://schemas.microsoft.com/office/word/2020/wordml/sdtdatahash" xmlns:w16se="http://schemas.microsoft.com/office/word/2015/wordml/symex" xmlns:wpg="http://schemas.microsoft.com/office/word/2010/wordprocessingGroup" xmlns:wpi="http://schemas.microsoft.com/office/word/2010/wordprocessingInk" xmlns:wne="http://schemas.microsoft.com/office/word/2006/wordml" xmlns:wps="http://schemas.microsoft.com/office/word/2010/wordprocessingShape" mc:Ignorable="w14 w15 w16se w16cid w16 w16cex w16sdtdh wp14">
+<w:ftr xmlns:wpc="http://schemas.microsoft.com/office/word/2010/wordprocessingCanvas" xmlns:cx="http://schemas.microsoft.com/office/drawing/2014/chartex" xmlns:cx1="http://schemas.microsoft.com/office/drawing/2015/9/8/chartex" xmlns:cx2="http://schemas.microsoft.com/office/drawing/2015/10/21/chartex" xmlns:cx3="http://schemas.microsoft.com/office/drawing/2016/5/9/chartex" xmlns:cx4="http://schemas.microsoft.com/office/drawing/2016/5/10/chartex" xmlns:cx5="http://schemas.microsoft.com/office/drawing/2016/5/11/chartex" xmlns:cx6="http://schemas.microsoft.com/office/drawing/2016/5/12/chartex" xmlns:cx7="http://schemas.microsoft.com/office/drawing/2016/5/13/chartex" xmlns:cx8="http://schemas.microsoft.com/office/drawing/2016/5/14/chartex" xmlns:mc="http://schemas.openxmlformats.org/markup-compatibility/2006" xmlns:aink="http://schemas.microsoft.com/office/drawing/2016/ink" xmlns:am3d="http://schemas.microsoft.com/office/drawing/2017/model3d" xmlns:o="urn:schemas-microsoft-com:office:office" xmlns:oel="http://schemas.microsoft.com/office/2019/extlst" xmlns:r="http://schemas.openxmlformats.org/officeDocument/2006/relationships" xmlns:m="http://schemas.openxmlformats.org/officeDocument/2006/math" xmlns:v="urn:schemas-microsoft-com:vml" xmlns:wp14="http://schemas.microsoft.com/office/word/2010/wordprocessingDrawing" xmlns:wp="http://schemas.openxmlformats.org/drawingml/2006/wordprocessingDrawing" xmlns:w10="urn:schemas-microsoft-com:office:word" xmlns:w="http://schemas.openxmlformats.org/wordprocessingml/2006/main" xmlns:w14="http://schemas.microsoft.com/office/word/2010/wordml" xmlns:w15="http://schemas.microsoft.com/office/word/2012/wordml" xmlns:w16cex="http://schemas.microsoft.com/office/word/2018/wordml/cex" xmlns:w16cid="http://schemas.microsoft.com/office/word/2016/wordml/cid" xmlns:w16="http://schemas.microsoft.com/office/word/2018/wordml" xmlns:w16du="http://schemas.microsoft.com/office/word/2023/wordml/word16du" xmlns:w16sdtdh="http://schemas.microsoft.com/office/word/2020/wordml/sdtdatahash" xmlns:w16se="http://schemas.microsoft.com/office/word/2015/wordml/symex" xmlns:wpg="http://schemas.microsoft.com/office/word/2010/wordprocessingGroup" xmlns:wpi="http://schemas.microsoft.com/office/word/2010/wordprocessingInk" xmlns:wne="http://schemas.microsoft.com/office/word/2006/wordml" xmlns:wps="http://schemas.microsoft.com/office/word/2010/wordprocessingShape" mc:Ignorable="w14 w15 w16se w16cid w16 w16cex w16sdtdh w16du wp14">
   <w:p>
     <w:pPr>
-      <w:pStyle w:val="Rodap"/>
+      <w:pStyle w:val="Footer"/>
     </w:pPr>
     <w:r>
       <w:rPr>
@@ -2140,7 +2268,7 @@
                       <w:txbxContent>
                         <w:p>
                           <w:pPr>
-                            <w:pStyle w:val="Rodap"/>
+                            <w:pStyle w:val="Footer"/>
                           </w:pPr>
                           <w:r>
                             <w:t xml:space="preserve">Página </w:t>
@@ -2172,18 +2300,18 @@
             </wp:anchor>
           </w:drawing>
         </mc:Choice>
-        <mc:Fallback xmlns:wpsCustomData="http://www.wps.cn/officeDocument/2013/wpsCustomData">
+        <mc:Fallback>
           <w:pict>
-            <v:shape id="_x0000_s1026" o:spid="_x0000_s1026" o:spt="202" type="#_x0000_t202" style="position:absolute;left:0pt;margin-top:0pt;height:144pt;width:144pt;mso-position-horizontal:right;mso-position-horizontal-relative:margin;mso-wrap-style:none;z-index:251659264;mso-width-relative:page;mso-height-relative:page;" filled="f" stroked="f" coordsize="21600,21600" o:gfxdata="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">
-              <v:fill on="f" focussize="0,0"/>
-              <v:stroke on="f" weight="0.5pt"/>
-              <v:imagedata o:title=""/>
-              <o:lock v:ext="edit" aspectratio="f"/>
-              <v:textbox inset="0mm,0mm,0mm,0mm" style="mso-fit-shape-to-text:t;">
+            <v:shapetype w14:anchorId="3F5701B0" id="_x0000_t202" coordsize="21600,21600" o:spt="202" path="m,l,21600r21600,l21600,xe">
+              <v:stroke joinstyle="miter"/>
+              <v:path gradientshapeok="t" o:connecttype="rect"/>
+            </v:shapetype>
+            <v:shape id="Caixa de Texto 2" o:spid="_x0000_s1026" type="#_x0000_t202" style="position:absolute;margin-left:92.8pt;margin-top:0;width:2in;height:2in;z-index:251659264;visibility:visible;mso-wrap-style:none;mso-wrap-distance-left:9pt;mso-wrap-distance-top:0;mso-wrap-distance-right:9pt;mso-wrap-distance-bottom:0;mso-position-horizontal:right;mso-position-horizontal-relative:margin;mso-position-vertical:absolute;mso-position-vertical-relative:text;v-text-anchor:top" o:gfxdata="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" filled="f" stroked="f" strokeweight=".5pt">
+              <v:textbox style="mso-fit-shape-to-text:t" inset="0,0,0,0">
                 <w:txbxContent>
                   <w:p>
                     <w:pPr>
-                      <w:pStyle w:val="10"/>
+                      <w:pStyle w:val="Footer"/>
                     </w:pPr>
                     <w:r>
                       <w:t xml:space="preserve">Página </w:t>
@@ -2206,6 +2334,7 @@
                   </w:p>
                 </w:txbxContent>
               </v:textbox>
+              <w10:wrap anchorx="margin"/>
             </v:shape>
           </w:pict>
         </mc:Fallback>
@@ -2216,27 +2345,27 @@
 </file>
 
 <file path=word/footer3.xml><?xml version="1.0" encoding="utf-8"?>
-<w:ftr xmlns:wpc="http://schemas.microsoft.com/office/word/2010/wordprocessingCanvas" xmlns:cx="http://schemas.microsoft.com/office/drawing/2014/chartex" xmlns:cx1="http://schemas.microsoft.com/office/drawing/2015/9/8/chartex" xmlns:cx2="http://schemas.microsoft.com/office/drawing/2015/10/21/chartex" xmlns:cx3="http://schemas.microsoft.com/office/drawing/2016/5/9/chartex" xmlns:cx4="http://schemas.microsoft.com/office/drawing/2016/5/10/chartex" xmlns:cx5="http://schemas.microsoft.com/office/drawing/2016/5/11/chartex" xmlns:cx6="http://schemas.microsoft.com/office/drawing/2016/5/12/chartex" xmlns:cx7="http://schemas.microsoft.com/office/drawing/2016/5/13/chartex" xmlns:cx8="http://schemas.microsoft.com/office/drawing/2016/5/14/chartex" xmlns:mc="http://schemas.openxmlformats.org/markup-compatibility/2006" xmlns:aink="http://schemas.microsoft.com/office/drawing/2016/ink" xmlns:am3d="http://schemas.microsoft.com/office/drawing/2017/model3d" xmlns:o="urn:schemas-microsoft-com:office:office" xmlns:oel="http://schemas.microsoft.com/office/2019/extlst" xmlns:r="http://schemas.openxmlformats.org/officeDocument/2006/relationships" xmlns:m="http://schemas.openxmlformats.org/officeDocument/2006/math" xmlns:v="urn:schemas-microsoft-com:vml" xmlns:wp14="http://schemas.microsoft.com/office/word/2010/wordprocessingDrawing" xmlns:wp="http://schemas.openxmlformats.org/drawingml/2006/wordprocessingDrawing" xmlns:w10="urn:schemas-microsoft-com:office:word" xmlns:w="http://schemas.openxmlformats.org/wordprocessingml/2006/main" xmlns:w14="http://schemas.microsoft.com/office/word/2010/wordml" xmlns:w15="http://schemas.microsoft.com/office/word/2012/wordml" xmlns:w16cex="http://schemas.microsoft.com/office/word/2018/wordml/cex" xmlns:w16cid="http://schemas.microsoft.com/office/word/2016/wordml/cid" xmlns:w16="http://schemas.microsoft.com/office/word/2018/wordml" xmlns:w16sdtdh="http://schemas.microsoft.com/office/word/2020/wordml/sdtdatahash" xmlns:w16se="http://schemas.microsoft.com/office/word/2015/wordml/symex" xmlns:wpg="http://schemas.microsoft.com/office/word/2010/wordprocessingGroup" xmlns:wpi="http://schemas.microsoft.com/office/word/2010/wordprocessingInk" xmlns:wne="http://schemas.microsoft.com/office/word/2006/wordml" xmlns:wps="http://schemas.microsoft.com/office/word/2010/wordprocessingShape" mc:Ignorable="w14 w15 w16se w16cid w16 w16cex w16sdtdh wp14">
+<w:ftr xmlns:wpc="http://schemas.microsoft.com/office/word/2010/wordprocessingCanvas" xmlns:cx="http://schemas.microsoft.com/office/drawing/2014/chartex" xmlns:cx1="http://schemas.microsoft.com/office/drawing/2015/9/8/chartex" xmlns:cx2="http://schemas.microsoft.com/office/drawing/2015/10/21/chartex" xmlns:cx3="http://schemas.microsoft.com/office/drawing/2016/5/9/chartex" xmlns:cx4="http://schemas.microsoft.com/office/drawing/2016/5/10/chartex" xmlns:cx5="http://schemas.microsoft.com/office/drawing/2016/5/11/chartex" xmlns:cx6="http://schemas.microsoft.com/office/drawing/2016/5/12/chartex" xmlns:cx7="http://schemas.microsoft.com/office/drawing/2016/5/13/chartex" xmlns:cx8="http://schemas.microsoft.com/office/drawing/2016/5/14/chartex" xmlns:mc="http://schemas.openxmlformats.org/markup-compatibility/2006" xmlns:aink="http://schemas.microsoft.com/office/drawing/2016/ink" xmlns:am3d="http://schemas.microsoft.com/office/drawing/2017/model3d" xmlns:o="urn:schemas-microsoft-com:office:office" xmlns:oel="http://schemas.microsoft.com/office/2019/extlst" xmlns:r="http://schemas.openxmlformats.org/officeDocument/2006/relationships" xmlns:m="http://schemas.openxmlformats.org/officeDocument/2006/math" xmlns:v="urn:schemas-microsoft-com:vml" xmlns:wp14="http://schemas.microsoft.com/office/word/2010/wordprocessingDrawing" xmlns:wp="http://schemas.openxmlformats.org/drawingml/2006/wordprocessingDrawing" xmlns:w10="urn:schemas-microsoft-com:office:word" xmlns:w="http://schemas.openxmlformats.org/wordprocessingml/2006/main" xmlns:w14="http://schemas.microsoft.com/office/word/2010/wordml" xmlns:w15="http://schemas.microsoft.com/office/word/2012/wordml" xmlns:w16cex="http://schemas.microsoft.com/office/word/2018/wordml/cex" xmlns:w16cid="http://schemas.microsoft.com/office/word/2016/wordml/cid" xmlns:w16="http://schemas.microsoft.com/office/word/2018/wordml" xmlns:w16du="http://schemas.microsoft.com/office/word/2023/wordml/word16du" xmlns:w16sdtdh="http://schemas.microsoft.com/office/word/2020/wordml/sdtdatahash" xmlns:w16se="http://schemas.microsoft.com/office/word/2015/wordml/symex" xmlns:wpg="http://schemas.microsoft.com/office/word/2010/wordprocessingGroup" xmlns:wpi="http://schemas.microsoft.com/office/word/2010/wordprocessingInk" xmlns:wne="http://schemas.microsoft.com/office/word/2006/wordml" xmlns:wps="http://schemas.microsoft.com/office/word/2010/wordprocessingShape" mc:Ignorable="w14 w15 w16se w16cid w16 w16cex w16sdtdh w16du wp14">
   <w:p>
     <w:pPr>
-      <w:pStyle w:val="Rodap"/>
+      <w:pStyle w:val="Footer"/>
     </w:pPr>
   </w:p>
 </w:ftr>
 </file>
 
 <file path=word/footer4.xml><?xml version="1.0" encoding="utf-8"?>
-<w:ftr xmlns:wpc="http://schemas.microsoft.com/office/word/2010/wordprocessingCanvas" xmlns:cx="http://schemas.microsoft.com/office/drawing/2014/chartex" xmlns:cx1="http://schemas.microsoft.com/office/drawing/2015/9/8/chartex" xmlns:cx2="http://schemas.microsoft.com/office/drawing/2015/10/21/chartex" xmlns:cx3="http://schemas.microsoft.com/office/drawing/2016/5/9/chartex" xmlns:cx4="http://schemas.microsoft.com/office/drawing/2016/5/10/chartex" xmlns:cx5="http://schemas.microsoft.com/office/drawing/2016/5/11/chartex" xmlns:cx6="http://schemas.microsoft.com/office/drawing/2016/5/12/chartex" xmlns:cx7="http://schemas.microsoft.com/office/drawing/2016/5/13/chartex" xmlns:cx8="http://schemas.microsoft.com/office/drawing/2016/5/14/chartex" xmlns:mc="http://schemas.openxmlformats.org/markup-compatibility/2006" xmlns:aink="http://schemas.microsoft.com/office/drawing/2016/ink" xmlns:am3d="http://schemas.microsoft.com/office/drawing/2017/model3d" xmlns:o="urn:schemas-microsoft-com:office:office" xmlns:oel="http://schemas.microsoft.com/office/2019/extlst" xmlns:r="http://schemas.openxmlformats.org/officeDocument/2006/relationships" xmlns:m="http://schemas.openxmlformats.org/officeDocument/2006/math" xmlns:v="urn:schemas-microsoft-com:vml" xmlns:wp14="http://schemas.microsoft.com/office/word/2010/wordprocessingDrawing" xmlns:wp="http://schemas.openxmlformats.org/drawingml/2006/wordprocessingDrawing" xmlns:w10="urn:schemas-microsoft-com:office:word" xmlns:w="http://schemas.openxmlformats.org/wordprocessingml/2006/main" xmlns:w14="http://schemas.microsoft.com/office/word/2010/wordml" xmlns:w15="http://schemas.microsoft.com/office/word/2012/wordml" xmlns:w16cex="http://schemas.microsoft.com/office/word/2018/wordml/cex" xmlns:w16cid="http://schemas.microsoft.com/office/word/2016/wordml/cid" xmlns:w16="http://schemas.microsoft.com/office/word/2018/wordml" xmlns:w16sdtdh="http://schemas.microsoft.com/office/word/2020/wordml/sdtdatahash" xmlns:w16se="http://schemas.microsoft.com/office/word/2015/wordml/symex" xmlns:wpg="http://schemas.microsoft.com/office/word/2010/wordprocessingGroup" xmlns:wpi="http://schemas.microsoft.com/office/word/2010/wordprocessingInk" xmlns:wne="http://schemas.microsoft.com/office/word/2006/wordml" xmlns:wps="http://schemas.microsoft.com/office/word/2010/wordprocessingShape" mc:Ignorable="w14 w15 w16se w16cid w16 w16cex w16sdtdh wp14">
+<w:ftr xmlns:wpc="http://schemas.microsoft.com/office/word/2010/wordprocessingCanvas" xmlns:cx="http://schemas.microsoft.com/office/drawing/2014/chartex" xmlns:cx1="http://schemas.microsoft.com/office/drawing/2015/9/8/chartex" xmlns:cx2="http://schemas.microsoft.com/office/drawing/2015/10/21/chartex" xmlns:cx3="http://schemas.microsoft.com/office/drawing/2016/5/9/chartex" xmlns:cx4="http://schemas.microsoft.com/office/drawing/2016/5/10/chartex" xmlns:cx5="http://schemas.microsoft.com/office/drawing/2016/5/11/chartex" xmlns:cx6="http://schemas.microsoft.com/office/drawing/2016/5/12/chartex" xmlns:cx7="http://schemas.microsoft.com/office/drawing/2016/5/13/chartex" xmlns:cx8="http://schemas.microsoft.com/office/drawing/2016/5/14/chartex" xmlns:mc="http://schemas.openxmlformats.org/markup-compatibility/2006" xmlns:aink="http://schemas.microsoft.com/office/drawing/2016/ink" xmlns:am3d="http://schemas.microsoft.com/office/drawing/2017/model3d" xmlns:o="urn:schemas-microsoft-com:office:office" xmlns:oel="http://schemas.microsoft.com/office/2019/extlst" xmlns:r="http://schemas.openxmlformats.org/officeDocument/2006/relationships" xmlns:m="http://schemas.openxmlformats.org/officeDocument/2006/math" xmlns:v="urn:schemas-microsoft-com:vml" xmlns:wp14="http://schemas.microsoft.com/office/word/2010/wordprocessingDrawing" xmlns:wp="http://schemas.openxmlformats.org/drawingml/2006/wordprocessingDrawing" xmlns:w10="urn:schemas-microsoft-com:office:word" xmlns:w="http://schemas.openxmlformats.org/wordprocessingml/2006/main" xmlns:w14="http://schemas.microsoft.com/office/word/2010/wordml" xmlns:w15="http://schemas.microsoft.com/office/word/2012/wordml" xmlns:w16cex="http://schemas.microsoft.com/office/word/2018/wordml/cex" xmlns:w16cid="http://schemas.microsoft.com/office/word/2016/wordml/cid" xmlns:w16="http://schemas.microsoft.com/office/word/2018/wordml" xmlns:w16du="http://schemas.microsoft.com/office/word/2023/wordml/word16du" xmlns:w16sdtdh="http://schemas.microsoft.com/office/word/2020/wordml/sdtdatahash" xmlns:w16se="http://schemas.microsoft.com/office/word/2015/wordml/symex" xmlns:wpg="http://schemas.microsoft.com/office/word/2010/wordprocessingGroup" xmlns:wpi="http://schemas.microsoft.com/office/word/2010/wordprocessingInk" xmlns:wne="http://schemas.microsoft.com/office/word/2006/wordml" xmlns:wps="http://schemas.microsoft.com/office/word/2010/wordprocessingShape" mc:Ignorable="w14 w15 w16se w16cid w16 w16cex w16sdtdh w16du wp14">
   <w:p>
     <w:pPr>
-      <w:pStyle w:val="Rodap"/>
+      <w:pStyle w:val="Footer"/>
     </w:pPr>
   </w:p>
 </w:ftr>
 </file>
 
 <file path=word/footnotes.xml><?xml version="1.0" encoding="utf-8"?>
-<w:footnotes xmlns:wpc="http://schemas.microsoft.com/office/word/2010/wordprocessingCanvas" xmlns:cx="http://schemas.microsoft.com/office/drawing/2014/chartex" xmlns:cx1="http://schemas.microsoft.com/office/drawing/2015/9/8/chartex" xmlns:cx2="http://schemas.microsoft.com/office/drawing/2015/10/21/chartex" xmlns:cx3="http://schemas.microsoft.com/office/drawing/2016/5/9/chartex" xmlns:cx4="http://schemas.microsoft.com/office/drawing/2016/5/10/chartex" xmlns:cx5="http://schemas.microsoft.com/office/drawing/2016/5/11/chartex" xmlns:cx6="http://schemas.microsoft.com/office/drawing/2016/5/12/chartex" xmlns:cx7="http://schemas.microsoft.com/office/drawing/2016/5/13/chartex" xmlns:cx8="http://schemas.microsoft.com/office/drawing/2016/5/14/chartex" xmlns:mc="http://schemas.openxmlformats.org/markup-compatibility/2006" xmlns:aink="http://schemas.microsoft.com/office/drawing/2016/ink" xmlns:am3d="http://schemas.microsoft.com/office/drawing/2017/model3d" xmlns:o="urn:schemas-microsoft-com:office:office" xmlns:oel="http://schemas.microsoft.com/office/2019/extlst" xmlns:r="http://schemas.openxmlformats.org/officeDocument/2006/relationships" xmlns:m="http://schemas.openxmlformats.org/officeDocument/2006/math" xmlns:v="urn:schemas-microsoft-com:vml" xmlns:wp14="http://schemas.microsoft.com/office/word/2010/wordprocessingDrawing" xmlns:wp="http://schemas.openxmlformats.org/drawingml/2006/wordprocessingDrawing" xmlns:w10="urn:schemas-microsoft-com:office:word" xmlns:w="http://schemas.openxmlformats.org/wordprocessingml/2006/main" xmlns:w14="http://schemas.microsoft.com/office/word/2010/wordml" xmlns:w15="http://schemas.microsoft.com/office/word/2012/wordml" xmlns:w16cex="http://schemas.microsoft.com/office/word/2018/wordml/cex" xmlns:w16cid="http://schemas.microsoft.com/office/word/2016/wordml/cid" xmlns:w16="http://schemas.microsoft.com/office/word/2018/wordml" xmlns:w16sdtdh="http://schemas.microsoft.com/office/word/2020/wordml/sdtdatahash" xmlns:w16se="http://schemas.microsoft.com/office/word/2015/wordml/symex" xmlns:wpg="http://schemas.microsoft.com/office/word/2010/wordprocessingGroup" xmlns:wpi="http://schemas.microsoft.com/office/word/2010/wordprocessingInk" xmlns:wne="http://schemas.microsoft.com/office/word/2006/wordml" xmlns:wps="http://schemas.microsoft.com/office/word/2010/wordprocessingShape" mc:Ignorable="w14 w15 w16se w16cid w16 w16cex w16sdtdh wp14">
+<w:footnotes xmlns:wpc="http://schemas.microsoft.com/office/word/2010/wordprocessingCanvas" xmlns:cx="http://schemas.microsoft.com/office/drawing/2014/chartex" xmlns:cx1="http://schemas.microsoft.com/office/drawing/2015/9/8/chartex" xmlns:cx2="http://schemas.microsoft.com/office/drawing/2015/10/21/chartex" xmlns:cx3="http://schemas.microsoft.com/office/drawing/2016/5/9/chartex" xmlns:cx4="http://schemas.microsoft.com/office/drawing/2016/5/10/chartex" xmlns:cx5="http://schemas.microsoft.com/office/drawing/2016/5/11/chartex" xmlns:cx6="http://schemas.microsoft.com/office/drawing/2016/5/12/chartex" xmlns:cx7="http://schemas.microsoft.com/office/drawing/2016/5/13/chartex" xmlns:cx8="http://schemas.microsoft.com/office/drawing/2016/5/14/chartex" xmlns:mc="http://schemas.openxmlformats.org/markup-compatibility/2006" xmlns:aink="http://schemas.microsoft.com/office/drawing/2016/ink" xmlns:am3d="http://schemas.microsoft.com/office/drawing/2017/model3d" xmlns:o="urn:schemas-microsoft-com:office:office" xmlns:oel="http://schemas.microsoft.com/office/2019/extlst" xmlns:r="http://schemas.openxmlformats.org/officeDocument/2006/relationships" xmlns:m="http://schemas.openxmlformats.org/officeDocument/2006/math" xmlns:v="urn:schemas-microsoft-com:vml" xmlns:wp14="http://schemas.microsoft.com/office/word/2010/wordprocessingDrawing" xmlns:wp="http://schemas.openxmlformats.org/drawingml/2006/wordprocessingDrawing" xmlns:w10="urn:schemas-microsoft-com:office:word" xmlns:w="http://schemas.openxmlformats.org/wordprocessingml/2006/main" xmlns:w14="http://schemas.microsoft.com/office/word/2010/wordml" xmlns:w15="http://schemas.microsoft.com/office/word/2012/wordml" xmlns:w16cex="http://schemas.microsoft.com/office/word/2018/wordml/cex" xmlns:w16cid="http://schemas.microsoft.com/office/word/2016/wordml/cid" xmlns:w16="http://schemas.microsoft.com/office/word/2018/wordml" xmlns:w16du="http://schemas.microsoft.com/office/word/2023/wordml/word16du" xmlns:w16sdtdh="http://schemas.microsoft.com/office/word/2020/wordml/sdtdatahash" xmlns:w16se="http://schemas.microsoft.com/office/word/2015/wordml/symex" xmlns:wpg="http://schemas.microsoft.com/office/word/2010/wordprocessingGroup" xmlns:wpi="http://schemas.microsoft.com/office/word/2010/wordprocessingInk" xmlns:wne="http://schemas.microsoft.com/office/word/2006/wordml" xmlns:wps="http://schemas.microsoft.com/office/word/2010/wordprocessingShape" mc:Ignorable="w14 w15 w16se w16cid w16 w16cex w16sdtdh w16du wp14">
   <w:footnote w:type="separator" w:id="-1">
     <w:p>
       <w:r>
@@ -2255,37 +2384,37 @@
 </file>
 
 <file path=word/header1.xml><?xml version="1.0" encoding="utf-8"?>
-<w:hdr xmlns:wpc="http://schemas.microsoft.com/office/word/2010/wordprocessingCanvas" xmlns:cx="http://schemas.microsoft.com/office/drawing/2014/chartex" xmlns:cx1="http://schemas.microsoft.com/office/drawing/2015/9/8/chartex" xmlns:cx2="http://schemas.microsoft.com/office/drawing/2015/10/21/chartex" xmlns:cx3="http://schemas.microsoft.com/office/drawing/2016/5/9/chartex" xmlns:cx4="http://schemas.microsoft.com/office/drawing/2016/5/10/chartex" xmlns:cx5="http://schemas.microsoft.com/office/drawing/2016/5/11/chartex" xmlns:cx6="http://schemas.microsoft.com/office/drawing/2016/5/12/chartex" xmlns:cx7="http://schemas.microsoft.com/office/drawing/2016/5/13/chartex" xmlns:cx8="http://schemas.microsoft.com/office/drawing/2016/5/14/chartex" xmlns:mc="http://schemas.openxmlformats.org/markup-compatibility/2006" xmlns:aink="http://schemas.microsoft.com/office/drawing/2016/ink" xmlns:am3d="http://schemas.microsoft.com/office/drawing/2017/model3d" xmlns:o="urn:schemas-microsoft-com:office:office" xmlns:oel="http://schemas.microsoft.com/office/2019/extlst" xmlns:r="http://schemas.openxmlformats.org/officeDocument/2006/relationships" xmlns:m="http://schemas.openxmlformats.org/officeDocument/2006/math" xmlns:v="urn:schemas-microsoft-com:vml" xmlns:wp14="http://schemas.microsoft.com/office/word/2010/wordprocessingDrawing" xmlns:wp="http://schemas.openxmlformats.org/drawingml/2006/wordprocessingDrawing" xmlns:w10="urn:schemas-microsoft-com:office:word" xmlns:w="http://schemas.openxmlformats.org/wordprocessingml/2006/main" xmlns:w14="http://schemas.microsoft.com/office/word/2010/wordml" xmlns:w15="http://schemas.microsoft.com/office/word/2012/wordml" xmlns:w16cex="http://schemas.microsoft.com/office/word/2018/wordml/cex" xmlns:w16cid="http://schemas.microsoft.com/office/word/2016/wordml/cid" xmlns:w16="http://schemas.microsoft.com/office/word/2018/wordml" xmlns:w16sdtdh="http://schemas.microsoft.com/office/word/2020/wordml/sdtdatahash" xmlns:w16se="http://schemas.microsoft.com/office/word/2015/wordml/symex" xmlns:wpg="http://schemas.microsoft.com/office/word/2010/wordprocessingGroup" xmlns:wpi="http://schemas.microsoft.com/office/word/2010/wordprocessingInk" xmlns:wne="http://schemas.microsoft.com/office/word/2006/wordml" xmlns:wps="http://schemas.microsoft.com/office/word/2010/wordprocessingShape" mc:Ignorable="w14 w15 w16se w16cid w16 w16cex w16sdtdh wp14">
+<w:hdr xmlns:wpc="http://schemas.microsoft.com/office/word/2010/wordprocessingCanvas" xmlns:cx="http://schemas.microsoft.com/office/drawing/2014/chartex" xmlns:cx1="http://schemas.microsoft.com/office/drawing/2015/9/8/chartex" xmlns:cx2="http://schemas.microsoft.com/office/drawing/2015/10/21/chartex" xmlns:cx3="http://schemas.microsoft.com/office/drawing/2016/5/9/chartex" xmlns:cx4="http://schemas.microsoft.com/office/drawing/2016/5/10/chartex" xmlns:cx5="http://schemas.microsoft.com/office/drawing/2016/5/11/chartex" xmlns:cx6="http://schemas.microsoft.com/office/drawing/2016/5/12/chartex" xmlns:cx7="http://schemas.microsoft.com/office/drawing/2016/5/13/chartex" xmlns:cx8="http://schemas.microsoft.com/office/drawing/2016/5/14/chartex" xmlns:mc="http://schemas.openxmlformats.org/markup-compatibility/2006" xmlns:aink="http://schemas.microsoft.com/office/drawing/2016/ink" xmlns:am3d="http://schemas.microsoft.com/office/drawing/2017/model3d" xmlns:o="urn:schemas-microsoft-com:office:office" xmlns:oel="http://schemas.microsoft.com/office/2019/extlst" xmlns:r="http://schemas.openxmlformats.org/officeDocument/2006/relationships" xmlns:m="http://schemas.openxmlformats.org/officeDocument/2006/math" xmlns:v="urn:schemas-microsoft-com:vml" xmlns:wp14="http://schemas.microsoft.com/office/word/2010/wordprocessingDrawing" xmlns:wp="http://schemas.openxmlformats.org/drawingml/2006/wordprocessingDrawing" xmlns:w10="urn:schemas-microsoft-com:office:word" xmlns:w="http://schemas.openxmlformats.org/wordprocessingml/2006/main" xmlns:w14="http://schemas.microsoft.com/office/word/2010/wordml" xmlns:w15="http://schemas.microsoft.com/office/word/2012/wordml" xmlns:w16cex="http://schemas.microsoft.com/office/word/2018/wordml/cex" xmlns:w16cid="http://schemas.microsoft.com/office/word/2016/wordml/cid" xmlns:w16="http://schemas.microsoft.com/office/word/2018/wordml" xmlns:w16du="http://schemas.microsoft.com/office/word/2023/wordml/word16du" xmlns:w16sdtdh="http://schemas.microsoft.com/office/word/2020/wordml/sdtdatahash" xmlns:w16se="http://schemas.microsoft.com/office/word/2015/wordml/symex" xmlns:wpg="http://schemas.microsoft.com/office/word/2010/wordprocessingGroup" xmlns:wpi="http://schemas.microsoft.com/office/word/2010/wordprocessingInk" xmlns:wne="http://schemas.microsoft.com/office/word/2006/wordml" xmlns:wps="http://schemas.microsoft.com/office/word/2010/wordprocessingShape" mc:Ignorable="w14 w15 w16se w16cid w16 w16cex w16sdtdh w16du wp14">
   <w:p>
     <w:pPr>
-      <w:pStyle w:val="Cabealho"/>
+      <w:pStyle w:val="Header"/>
     </w:pPr>
   </w:p>
 </w:hdr>
 </file>
 
 <file path=word/header2.xml><?xml version="1.0" encoding="utf-8"?>
-<w:hdr xmlns:wpc="http://schemas.microsoft.com/office/word/2010/wordprocessingCanvas" xmlns:cx="http://schemas.microsoft.com/office/drawing/2014/chartex" xmlns:cx1="http://schemas.microsoft.com/office/drawing/2015/9/8/chartex" xmlns:cx2="http://schemas.microsoft.com/office/drawing/2015/10/21/chartex" xmlns:cx3="http://schemas.microsoft.com/office/drawing/2016/5/9/chartex" xmlns:cx4="http://schemas.microsoft.com/office/drawing/2016/5/10/chartex" xmlns:cx5="http://schemas.microsoft.com/office/drawing/2016/5/11/chartex" xmlns:cx6="http://schemas.microsoft.com/office/drawing/2016/5/12/chartex" xmlns:cx7="http://schemas.microsoft.com/office/drawing/2016/5/13/chartex" xmlns:cx8="http://schemas.microsoft.com/office/drawing/2016/5/14/chartex" xmlns:mc="http://schemas.openxmlformats.org/markup-compatibility/2006" xmlns:aink="http://schemas.microsoft.com/office/drawing/2016/ink" xmlns:am3d="http://schemas.microsoft.com/office/drawing/2017/model3d" xmlns:o="urn:schemas-microsoft-com:office:office" xmlns:oel="http://schemas.microsoft.com/office/2019/extlst" xmlns:r="http://schemas.openxmlformats.org/officeDocument/2006/relationships" xmlns:m="http://schemas.openxmlformats.org/officeDocument/2006/math" xmlns:v="urn:schemas-microsoft-com:vml" xmlns:wp14="http://schemas.microsoft.com/office/word/2010/wordprocessingDrawing" xmlns:wp="http://schemas.openxmlformats.org/drawingml/2006/wordprocessingDrawing" xmlns:w10="urn:schemas-microsoft-com:office:word" xmlns:w="http://schemas.openxmlformats.org/wordprocessingml/2006/main" xmlns:w14="http://schemas.microsoft.com/office/word/2010/wordml" xmlns:w15="http://schemas.microsoft.com/office/word/2012/wordml" xmlns:w16cex="http://schemas.microsoft.com/office/word/2018/wordml/cex" xmlns:w16cid="http://schemas.microsoft.com/office/word/2016/wordml/cid" xmlns:w16="http://schemas.microsoft.com/office/word/2018/wordml" xmlns:w16sdtdh="http://schemas.microsoft.com/office/word/2020/wordml/sdtdatahash" xmlns:w16se="http://schemas.microsoft.com/office/word/2015/wordml/symex" xmlns:wpg="http://schemas.microsoft.com/office/word/2010/wordprocessingGroup" xmlns:wpi="http://schemas.microsoft.com/office/word/2010/wordprocessingInk" xmlns:wne="http://schemas.microsoft.com/office/word/2006/wordml" xmlns:wps="http://schemas.microsoft.com/office/word/2010/wordprocessingShape" mc:Ignorable="w14 w15 w16se w16cid w16 w16cex w16sdtdh wp14">
+<w:hdr xmlns:wpc="http://schemas.microsoft.com/office/word/2010/wordprocessingCanvas" xmlns:cx="http://schemas.microsoft.com/office/drawing/2014/chartex" xmlns:cx1="http://schemas.microsoft.com/office/drawing/2015/9/8/chartex" xmlns:cx2="http://schemas.microsoft.com/office/drawing/2015/10/21/chartex" xmlns:cx3="http://schemas.microsoft.com/office/drawing/2016/5/9/chartex" xmlns:cx4="http://schemas.microsoft.com/office/drawing/2016/5/10/chartex" xmlns:cx5="http://schemas.microsoft.com/office/drawing/2016/5/11/chartex" xmlns:cx6="http://schemas.microsoft.com/office/drawing/2016/5/12/chartex" xmlns:cx7="http://schemas.microsoft.com/office/drawing/2016/5/13/chartex" xmlns:cx8="http://schemas.microsoft.com/office/drawing/2016/5/14/chartex" xmlns:mc="http://schemas.openxmlformats.org/markup-compatibility/2006" xmlns:aink="http://schemas.microsoft.com/office/drawing/2016/ink" xmlns:am3d="http://schemas.microsoft.com/office/drawing/2017/model3d" xmlns:o="urn:schemas-microsoft-com:office:office" xmlns:oel="http://schemas.microsoft.com/office/2019/extlst" xmlns:r="http://schemas.openxmlformats.org/officeDocument/2006/relationships" xmlns:m="http://schemas.openxmlformats.org/officeDocument/2006/math" xmlns:v="urn:schemas-microsoft-com:vml" xmlns:wp14="http://schemas.microsoft.com/office/word/2010/wordprocessingDrawing" xmlns:wp="http://schemas.openxmlformats.org/drawingml/2006/wordprocessingDrawing" xmlns:w10="urn:schemas-microsoft-com:office:word" xmlns:w="http://schemas.openxmlformats.org/wordprocessingml/2006/main" xmlns:w14="http://schemas.microsoft.com/office/word/2010/wordml" xmlns:w15="http://schemas.microsoft.com/office/word/2012/wordml" xmlns:w16cex="http://schemas.microsoft.com/office/word/2018/wordml/cex" xmlns:w16cid="http://schemas.microsoft.com/office/word/2016/wordml/cid" xmlns:w16="http://schemas.microsoft.com/office/word/2018/wordml" xmlns:w16du="http://schemas.microsoft.com/office/word/2023/wordml/word16du" xmlns:w16sdtdh="http://schemas.microsoft.com/office/word/2020/wordml/sdtdatahash" xmlns:w16se="http://schemas.microsoft.com/office/word/2015/wordml/symex" xmlns:wpg="http://schemas.microsoft.com/office/word/2010/wordprocessingGroup" xmlns:wpi="http://schemas.microsoft.com/office/word/2010/wordprocessingInk" xmlns:wne="http://schemas.microsoft.com/office/word/2006/wordml" xmlns:wps="http://schemas.microsoft.com/office/word/2010/wordprocessingShape" mc:Ignorable="w14 w15 w16se w16cid w16 w16cex w16sdtdh w16du wp14">
   <w:p>
     <w:pPr>
-      <w:pStyle w:val="Cabealho"/>
+      <w:pStyle w:val="Header"/>
     </w:pPr>
   </w:p>
 </w:hdr>
 </file>
 
 <file path=word/header3.xml><?xml version="1.0" encoding="utf-8"?>
-<w:hdr xmlns:wpc="http://schemas.microsoft.com/office/word/2010/wordprocessingCanvas" xmlns:cx="http://schemas.microsoft.com/office/drawing/2014/chartex" xmlns:cx1="http://schemas.microsoft.com/office/drawing/2015/9/8/chartex" xmlns:cx2="http://schemas.microsoft.com/office/drawing/2015/10/21/chartex" xmlns:cx3="http://schemas.microsoft.com/office/drawing/2016/5/9/chartex" xmlns:cx4="http://schemas.microsoft.com/office/drawing/2016/5/10/chartex" xmlns:cx5="http://schemas.microsoft.com/office/drawing/2016/5/11/chartex" xmlns:cx6="http://schemas.microsoft.com/office/drawing/2016/5/12/chartex" xmlns:cx7="http://schemas.microsoft.com/office/drawing/2016/5/13/chartex" xmlns:cx8="http://schemas.microsoft.com/office/drawing/2016/5/14/chartex" xmlns:mc="http://schemas.openxmlformats.org/markup-compatibility/2006" xmlns:aink="http://schemas.microsoft.com/office/drawing/2016/ink" xmlns:am3d="http://schemas.microsoft.com/office/drawing/2017/model3d" xmlns:o="urn:schemas-microsoft-com:office:office" xmlns:oel="http://schemas.microsoft.com/office/2019/extlst" xmlns:r="http://schemas.openxmlformats.org/officeDocument/2006/relationships" xmlns:m="http://schemas.openxmlformats.org/officeDocument/2006/math" xmlns:v="urn:schemas-microsoft-com:vml" xmlns:wp14="http://schemas.microsoft.com/office/word/2010/wordprocessingDrawing" xmlns:wp="http://schemas.openxmlformats.org/drawingml/2006/wordprocessingDrawing" xmlns:w10="urn:schemas-microsoft-com:office:word" xmlns:w="http://schemas.openxmlformats.org/wordprocessingml/2006/main" xmlns:w14="http://schemas.microsoft.com/office/word/2010/wordml" xmlns:w15="http://schemas.microsoft.com/office/word/2012/wordml" xmlns:w16cex="http://schemas.microsoft.com/office/word/2018/wordml/cex" xmlns:w16cid="http://schemas.microsoft.com/office/word/2016/wordml/cid" xmlns:w16="http://schemas.microsoft.com/office/word/2018/wordml" xmlns:w16sdtdh="http://schemas.microsoft.com/office/word/2020/wordml/sdtdatahash" xmlns:w16se="http://schemas.microsoft.com/office/word/2015/wordml/symex" xmlns:wpg="http://schemas.microsoft.com/office/word/2010/wordprocessingGroup" xmlns:wpi="http://schemas.microsoft.com/office/word/2010/wordprocessingInk" xmlns:wne="http://schemas.microsoft.com/office/word/2006/wordml" xmlns:wps="http://schemas.microsoft.com/office/word/2010/wordprocessingShape" mc:Ignorable="w14 w15 w16se w16cid w16 w16cex w16sdtdh wp14">
+<w:hdr xmlns:wpc="http://schemas.microsoft.com/office/word/2010/wordprocessingCanvas" xmlns:cx="http://schemas.microsoft.com/office/drawing/2014/chartex" xmlns:cx1="http://schemas.microsoft.com/office/drawing/2015/9/8/chartex" xmlns:cx2="http://schemas.microsoft.com/office/drawing/2015/10/21/chartex" xmlns:cx3="http://schemas.microsoft.com/office/drawing/2016/5/9/chartex" xmlns:cx4="http://schemas.microsoft.com/office/drawing/2016/5/10/chartex" xmlns:cx5="http://schemas.microsoft.com/office/drawing/2016/5/11/chartex" xmlns:cx6="http://schemas.microsoft.com/office/drawing/2016/5/12/chartex" xmlns:cx7="http://schemas.microsoft.com/office/drawing/2016/5/13/chartex" xmlns:cx8="http://schemas.microsoft.com/office/drawing/2016/5/14/chartex" xmlns:mc="http://schemas.openxmlformats.org/markup-compatibility/2006" xmlns:aink="http://schemas.microsoft.com/office/drawing/2016/ink" xmlns:am3d="http://schemas.microsoft.com/office/drawing/2017/model3d" xmlns:o="urn:schemas-microsoft-com:office:office" xmlns:oel="http://schemas.microsoft.com/office/2019/extlst" xmlns:r="http://schemas.openxmlformats.org/officeDocument/2006/relationships" xmlns:m="http://schemas.openxmlformats.org/officeDocument/2006/math" xmlns:v="urn:schemas-microsoft-com:vml" xmlns:wp14="http://schemas.microsoft.com/office/word/2010/wordprocessingDrawing" xmlns:wp="http://schemas.openxmlformats.org/drawingml/2006/wordprocessingDrawing" xmlns:w10="urn:schemas-microsoft-com:office:word" xmlns:w="http://schemas.openxmlformats.org/wordprocessingml/2006/main" xmlns:w14="http://schemas.microsoft.com/office/word/2010/wordml" xmlns:w15="http://schemas.microsoft.com/office/word/2012/wordml" xmlns:w16cex="http://schemas.microsoft.com/office/word/2018/wordml/cex" xmlns:w16cid="http://schemas.microsoft.com/office/word/2016/wordml/cid" xmlns:w16="http://schemas.microsoft.com/office/word/2018/wordml" xmlns:w16du="http://schemas.microsoft.com/office/word/2023/wordml/word16du" xmlns:w16sdtdh="http://schemas.microsoft.com/office/word/2020/wordml/sdtdatahash" xmlns:w16se="http://schemas.microsoft.com/office/word/2015/wordml/symex" xmlns:wpg="http://schemas.microsoft.com/office/word/2010/wordprocessingGroup" xmlns:wpi="http://schemas.microsoft.com/office/word/2010/wordprocessingInk" xmlns:wne="http://schemas.microsoft.com/office/word/2006/wordml" xmlns:wps="http://schemas.microsoft.com/office/word/2010/wordprocessingShape" mc:Ignorable="w14 w15 w16se w16cid w16 w16cex w16sdtdh w16du wp14">
   <w:p>
     <w:pPr>
-      <w:pStyle w:val="Cabealho"/>
+      <w:pStyle w:val="Header"/>
     </w:pPr>
   </w:p>
 </w:hdr>
 </file>
 
 <file path=word/numbering.xml><?xml version="1.0" encoding="utf-8"?>
-<w:numbering xmlns:wpc="http://schemas.microsoft.com/office/word/2010/wordprocessingCanvas" xmlns:cx="http://schemas.microsoft.com/office/drawing/2014/chartex" xmlns:cx1="http://schemas.microsoft.com/office/drawing/2015/9/8/chartex" xmlns:cx2="http://schemas.microsoft.com/office/drawing/2015/10/21/chartex" xmlns:cx3="http://schemas.microsoft.com/office/drawing/2016/5/9/chartex" xmlns:cx4="http://schemas.microsoft.com/office/drawing/2016/5/10/chartex" xmlns:cx5="http://schemas.microsoft.com/office/drawing/2016/5/11/chartex" xmlns:cx6="http://schemas.microsoft.com/office/drawing/2016/5/12/chartex" xmlns:cx7="http://schemas.microsoft.com/office/drawing/2016/5/13/chartex" xmlns:cx8="http://schemas.microsoft.com/office/drawing/2016/5/14/chartex" xmlns:mc="http://schemas.openxmlformats.org/markup-compatibility/2006" xmlns:aink="http://schemas.microsoft.com/office/drawing/2016/ink" xmlns:am3d="http://schemas.microsoft.com/office/drawing/2017/model3d" xmlns:o="urn:schemas-microsoft-com:office:office" xmlns:oel="http://schemas.microsoft.com/office/2019/extlst" xmlns:r="http://schemas.openxmlformats.org/officeDocument/2006/relationships" xmlns:m="http://schemas.openxmlformats.org/officeDocument/2006/math" xmlns:v="urn:schemas-microsoft-com:vml" xmlns:wp14="http://schemas.microsoft.com/office/word/2010/wordprocessingDrawing" xmlns:wp="http://schemas.openxmlformats.org/drawingml/2006/wordprocessingDrawing" xmlns:w10="urn:schemas-microsoft-com:office:word" xmlns:w="http://schemas.openxmlformats.org/wordprocessingml/2006/main" xmlns:w14="http://schemas.microsoft.com/office/word/2010/wordml" xmlns:w15="http://schemas.microsoft.com/office/word/2012/wordml" xmlns:w16cex="http://schemas.microsoft.com/office/word/2018/wordml/cex" xmlns:w16cid="http://schemas.microsoft.com/office/word/2016/wordml/cid" xmlns:w16="http://schemas.microsoft.com/office/word/2018/wordml" xmlns:w16sdtdh="http://schemas.microsoft.com/office/word/2020/wordml/sdtdatahash" xmlns:w16se="http://schemas.microsoft.com/office/word/2015/wordml/symex" xmlns:wpg="http://schemas.microsoft.com/office/word/2010/wordprocessingGroup" xmlns:wpi="http://schemas.microsoft.com/office/word/2010/wordprocessingInk" xmlns:wne="http://schemas.microsoft.com/office/word/2006/wordml" xmlns:wps="http://schemas.microsoft.com/office/word/2010/wordprocessingShape" mc:Ignorable="w14 w15 w16se w16cid w16 w16cex w16sdtdh wp14">
+<w:numbering xmlns:wpc="http://schemas.microsoft.com/office/word/2010/wordprocessingCanvas" xmlns:cx="http://schemas.microsoft.com/office/drawing/2014/chartex" xmlns:cx1="http://schemas.microsoft.com/office/drawing/2015/9/8/chartex" xmlns:cx2="http://schemas.microsoft.com/office/drawing/2015/10/21/chartex" xmlns:cx3="http://schemas.microsoft.com/office/drawing/2016/5/9/chartex" xmlns:cx4="http://schemas.microsoft.com/office/drawing/2016/5/10/chartex" xmlns:cx5="http://schemas.microsoft.com/office/drawing/2016/5/11/chartex" xmlns:cx6="http://schemas.microsoft.com/office/drawing/2016/5/12/chartex" xmlns:cx7="http://schemas.microsoft.com/office/drawing/2016/5/13/chartex" xmlns:cx8="http://schemas.microsoft.com/office/drawing/2016/5/14/chartex" xmlns:mc="http://schemas.openxmlformats.org/markup-compatibility/2006" xmlns:aink="http://schemas.microsoft.com/office/drawing/2016/ink" xmlns:am3d="http://schemas.microsoft.com/office/drawing/2017/model3d" xmlns:o="urn:schemas-microsoft-com:office:office" xmlns:oel="http://schemas.microsoft.com/office/2019/extlst" xmlns:r="http://schemas.openxmlformats.org/officeDocument/2006/relationships" xmlns:m="http://schemas.openxmlformats.org/officeDocument/2006/math" xmlns:v="urn:schemas-microsoft-com:vml" xmlns:wp14="http://schemas.microsoft.com/office/word/2010/wordprocessingDrawing" xmlns:wp="http://schemas.openxmlformats.org/drawingml/2006/wordprocessingDrawing" xmlns:w10="urn:schemas-microsoft-com:office:word" xmlns:w="http://schemas.openxmlformats.org/wordprocessingml/2006/main" xmlns:w14="http://schemas.microsoft.com/office/word/2010/wordml" xmlns:w15="http://schemas.microsoft.com/office/word/2012/wordml" xmlns:w16cex="http://schemas.microsoft.com/office/word/2018/wordml/cex" xmlns:w16cid="http://schemas.microsoft.com/office/word/2016/wordml/cid" xmlns:w16="http://schemas.microsoft.com/office/word/2018/wordml" xmlns:w16du="http://schemas.microsoft.com/office/word/2023/wordml/word16du" xmlns:w16sdtdh="http://schemas.microsoft.com/office/word/2020/wordml/sdtdatahash" xmlns:w16se="http://schemas.microsoft.com/office/word/2015/wordml/symex" xmlns:wpg="http://schemas.microsoft.com/office/word/2010/wordprocessingGroup" xmlns:wpi="http://schemas.microsoft.com/office/word/2010/wordprocessingInk" xmlns:wne="http://schemas.microsoft.com/office/word/2006/wordml" xmlns:wps="http://schemas.microsoft.com/office/word/2010/wordprocessingShape" mc:Ignorable="w14 w15 w16se w16cid w16 w16cex w16sdtdh w16du wp14">
   <w:abstractNum w:abstractNumId="0" w15:restartNumberingAfterBreak="0">
     <w:nsid w:val="CF092B84"/>
     <w:multiLevelType w:val="multilevel"/>
@@ -2400,6 +2529,119 @@
     </w:lvl>
   </w:abstractNum>
   <w:abstractNum w:abstractNumId="1" w15:restartNumberingAfterBreak="0">
+    <w:nsid w:val="37D64778"/>
+    <w:multiLevelType w:val="hybridMultilevel"/>
+    <w:tmpl w:val="29ECAF26"/>
+    <w:lvl w:ilvl="0" w:tplc="08090001">
+      <w:start w:val="1"/>
+      <w:numFmt w:val="bullet"/>
+      <w:lvlText w:val=""/>
+      <w:lvlJc w:val="left"/>
+      <w:pPr>
+        <w:ind w:left="720" w:hanging="360"/>
+      </w:pPr>
+      <w:rPr>
+        <w:rFonts w:ascii="Symbol" w:hAnsi="Symbol" w:hint="default"/>
+      </w:rPr>
+    </w:lvl>
+    <w:lvl w:ilvl="1" w:tplc="08090003" w:tentative="1">
+      <w:start w:val="1"/>
+      <w:numFmt w:val="bullet"/>
+      <w:lvlText w:val="o"/>
+      <w:lvlJc w:val="left"/>
+      <w:pPr>
+        <w:ind w:left="1440" w:hanging="360"/>
+      </w:pPr>
+      <w:rPr>
+        <w:rFonts w:ascii="Courier New" w:hAnsi="Courier New" w:cs="Courier New" w:hint="default"/>
+      </w:rPr>
+    </w:lvl>
+    <w:lvl w:ilvl="2" w:tplc="08090005" w:tentative="1">
+      <w:start w:val="1"/>
+      <w:numFmt w:val="bullet"/>
+      <w:lvlText w:val=""/>
+      <w:lvlJc w:val="left"/>
+      <w:pPr>
+        <w:ind w:left="2160" w:hanging="360"/>
+      </w:pPr>
+      <w:rPr>
+        <w:rFonts w:ascii="Wingdings" w:hAnsi="Wingdings" w:hint="default"/>
+      </w:rPr>
+    </w:lvl>
+    <w:lvl w:ilvl="3" w:tplc="08090001" w:tentative="1">
+      <w:start w:val="1"/>
+      <w:numFmt w:val="bullet"/>
+      <w:lvlText w:val=""/>
+      <w:lvlJc w:val="left"/>
+      <w:pPr>
+        <w:ind w:left="2880" w:hanging="360"/>
+      </w:pPr>
+      <w:rPr>
+        <w:rFonts w:ascii="Symbol" w:hAnsi="Symbol" w:hint="default"/>
+      </w:rPr>
+    </w:lvl>
+    <w:lvl w:ilvl="4" w:tplc="08090003" w:tentative="1">
+      <w:start w:val="1"/>
+      <w:numFmt w:val="bullet"/>
+      <w:lvlText w:val="o"/>
+      <w:lvlJc w:val="left"/>
+      <w:pPr>
+        <w:ind w:left="3600" w:hanging="360"/>
+      </w:pPr>
+      <w:rPr>
+        <w:rFonts w:ascii="Courier New" w:hAnsi="Courier New" w:cs="Courier New" w:hint="default"/>
+      </w:rPr>
+    </w:lvl>
+    <w:lvl w:ilvl="5" w:tplc="08090005" w:tentative="1">
+      <w:start w:val="1"/>
+      <w:numFmt w:val="bullet"/>
+      <w:lvlText w:val=""/>
+      <w:lvlJc w:val="left"/>
+      <w:pPr>
+        <w:ind w:left="4320" w:hanging="360"/>
+      </w:pPr>
+      <w:rPr>
+        <w:rFonts w:ascii="Wingdings" w:hAnsi="Wingdings" w:hint="default"/>
+      </w:rPr>
+    </w:lvl>
+    <w:lvl w:ilvl="6" w:tplc="08090001" w:tentative="1">
+      <w:start w:val="1"/>
+      <w:numFmt w:val="bullet"/>
+      <w:lvlText w:val=""/>
+      <w:lvlJc w:val="left"/>
+      <w:pPr>
+        <w:ind w:left="5040" w:hanging="360"/>
+      </w:pPr>
+      <w:rPr>
+        <w:rFonts w:ascii="Symbol" w:hAnsi="Symbol" w:hint="default"/>
+      </w:rPr>
+    </w:lvl>
+    <w:lvl w:ilvl="7" w:tplc="08090003" w:tentative="1">
+      <w:start w:val="1"/>
+      <w:numFmt w:val="bullet"/>
+      <w:lvlText w:val="o"/>
+      <w:lvlJc w:val="left"/>
+      <w:pPr>
+        <w:ind w:left="5760" w:hanging="360"/>
+      </w:pPr>
+      <w:rPr>
+        <w:rFonts w:ascii="Courier New" w:hAnsi="Courier New" w:cs="Courier New" w:hint="default"/>
+      </w:rPr>
+    </w:lvl>
+    <w:lvl w:ilvl="8" w:tplc="08090005" w:tentative="1">
+      <w:start w:val="1"/>
+      <w:numFmt w:val="bullet"/>
+      <w:lvlText w:val=""/>
+      <w:lvlJc w:val="left"/>
+      <w:pPr>
+        <w:ind w:left="6480" w:hanging="360"/>
+      </w:pPr>
+      <w:rPr>
+        <w:rFonts w:ascii="Wingdings" w:hAnsi="Wingdings" w:hint="default"/>
+      </w:rPr>
+    </w:lvl>
+  </w:abstractNum>
+  <w:abstractNum w:abstractNumId="2" w15:restartNumberingAfterBreak="0">
     <w:nsid w:val="3C41C35C"/>
     <w:multiLevelType w:val="multilevel"/>
     <w:tmpl w:val="3C41C35C"/>
@@ -2543,13 +2785,16 @@
     <w:abstractNumId w:val="0"/>
   </w:num>
   <w:num w:numId="2" w16cid:durableId="1074859748">
+    <w:abstractNumId w:val="2"/>
+  </w:num>
+  <w:num w:numId="3" w16cid:durableId="213548875">
     <w:abstractNumId w:val="1"/>
   </w:num>
 </w:numbering>
 </file>
 
 <file path=word/styles.xml><?xml version="1.0" encoding="utf-8"?>
-<w:styles xmlns:mc="http://schemas.openxmlformats.org/markup-compatibility/2006" xmlns:r="http://schemas.openxmlformats.org/officeDocument/2006/relationships" xmlns:w="http://schemas.openxmlformats.org/wordprocessingml/2006/main" xmlns:w14="http://schemas.microsoft.com/office/word/2010/wordml" xmlns:w15="http://schemas.microsoft.com/office/word/2012/wordml" xmlns:w16cex="http://schemas.microsoft.com/office/word/2018/wordml/cex" xmlns:w16cid="http://schemas.microsoft.com/office/word/2016/wordml/cid" xmlns:w16="http://schemas.microsoft.com/office/word/2018/wordml" xmlns:w16sdtdh="http://schemas.microsoft.com/office/word/2020/wordml/sdtdatahash" xmlns:w16se="http://schemas.microsoft.com/office/word/2015/wordml/symex" mc:Ignorable="w14 w15 w16se w16cid w16 w16cex w16sdtdh">
+<w:styles xmlns:mc="http://schemas.openxmlformats.org/markup-compatibility/2006" xmlns:r="http://schemas.openxmlformats.org/officeDocument/2006/relationships" xmlns:w="http://schemas.openxmlformats.org/wordprocessingml/2006/main" xmlns:w14="http://schemas.microsoft.com/office/word/2010/wordml" xmlns:w15="http://schemas.microsoft.com/office/word/2012/wordml" xmlns:w16cex="http://schemas.microsoft.com/office/word/2018/wordml/cex" xmlns:w16cid="http://schemas.microsoft.com/office/word/2016/wordml/cid" xmlns:w16="http://schemas.microsoft.com/office/word/2018/wordml" xmlns:w16du="http://schemas.microsoft.com/office/word/2023/wordml/word16du" xmlns:w16sdtdh="http://schemas.microsoft.com/office/word/2020/wordml/sdtdatahash" xmlns:w16se="http://schemas.microsoft.com/office/word/2015/wordml/symex" mc:Ignorable="w14 w15 w16se w16cid w16 w16cex w16sdtdh w16du">
   <w:docDefaults>
     <w:rPrDefault>
       <w:rPr>
@@ -2861,7 +3106,7 @@
       <w:lang w:val="zh-CN"/>
     </w:rPr>
   </w:style>
-  <w:style w:type="paragraph" w:styleId="Ttulo1">
+  <w:style w:type="paragraph" w:styleId="Heading1">
     <w:name w:val="heading 1"/>
     <w:basedOn w:val="Normal"/>
     <w:next w:val="Normal"/>
@@ -2877,7 +3122,7 @@
       <w:szCs w:val="40"/>
     </w:rPr>
   </w:style>
-  <w:style w:type="paragraph" w:styleId="Ttulo2">
+  <w:style w:type="paragraph" w:styleId="Heading2">
     <w:name w:val="heading 2"/>
     <w:basedOn w:val="Normal"/>
     <w:next w:val="Normal"/>
@@ -2893,7 +3138,7 @@
       <w:szCs w:val="32"/>
     </w:rPr>
   </w:style>
-  <w:style w:type="paragraph" w:styleId="Ttulo3">
+  <w:style w:type="paragraph" w:styleId="Heading3">
     <w:name w:val="heading 3"/>
     <w:basedOn w:val="Normal"/>
     <w:next w:val="Normal"/>
@@ -2910,7 +3155,7 @@
       <w:szCs w:val="28"/>
     </w:rPr>
   </w:style>
-  <w:style w:type="paragraph" w:styleId="Ttulo4">
+  <w:style w:type="paragraph" w:styleId="Heading4">
     <w:name w:val="heading 4"/>
     <w:basedOn w:val="Normal"/>
     <w:next w:val="Normal"/>
@@ -2927,7 +3172,7 @@
       <w:szCs w:val="24"/>
     </w:rPr>
   </w:style>
-  <w:style w:type="paragraph" w:styleId="Ttulo5">
+  <w:style w:type="paragraph" w:styleId="Heading5">
     <w:name w:val="heading 5"/>
     <w:basedOn w:val="Normal"/>
     <w:next w:val="Normal"/>
@@ -2942,7 +3187,7 @@
       <w:color w:val="666666"/>
     </w:rPr>
   </w:style>
-  <w:style w:type="paragraph" w:styleId="Ttulo6">
+  <w:style w:type="paragraph" w:styleId="Heading6">
     <w:name w:val="heading 6"/>
     <w:basedOn w:val="Normal"/>
     <w:next w:val="Normal"/>
@@ -2958,13 +3203,13 @@
       <w:color w:val="666666"/>
     </w:rPr>
   </w:style>
-  <w:style w:type="character" w:default="1" w:styleId="Tipodeletrapredefinidodopargrafo">
+  <w:style w:type="character" w:default="1" w:styleId="DefaultParagraphFont">
     <w:name w:val="Default Paragraph Font"/>
     <w:uiPriority w:val="1"/>
     <w:semiHidden/>
     <w:unhideWhenUsed/>
   </w:style>
-  <w:style w:type="table" w:default="1" w:styleId="Tabelanormal">
+  <w:style w:type="table" w:default="1" w:styleId="TableNormal">
     <w:name w:val="Normal Table"/>
     <w:uiPriority w:val="99"/>
     <w:semiHidden/>
@@ -2979,13 +3224,13 @@
       </w:tblCellMar>
     </w:tblPr>
   </w:style>
-  <w:style w:type="numbering" w:default="1" w:styleId="Semlista">
+  <w:style w:type="numbering" w:default="1" w:styleId="NoList">
     <w:name w:val="No List"/>
     <w:uiPriority w:val="99"/>
     <w:semiHidden/>
     <w:unhideWhenUsed/>
   </w:style>
-  <w:style w:type="paragraph" w:styleId="Rodap">
+  <w:style w:type="paragraph" w:styleId="Footer">
     <w:name w:val="footer"/>
     <w:basedOn w:val="Normal"/>
     <w:pPr>
@@ -2999,7 +3244,7 @@
       <w:szCs w:val="18"/>
     </w:rPr>
   </w:style>
-  <w:style w:type="paragraph" w:styleId="Cabealho">
+  <w:style w:type="paragraph" w:styleId="Header">
     <w:name w:val="header"/>
     <w:basedOn w:val="Normal"/>
     <w:qFormat/>
@@ -3014,7 +3259,7 @@
       <w:szCs w:val="18"/>
     </w:rPr>
   </w:style>
-  <w:style w:type="paragraph" w:styleId="Subttulo">
+  <w:style w:type="paragraph" w:styleId="Subtitle">
     <w:name w:val="Subtitle"/>
     <w:basedOn w:val="Normal"/>
     <w:next w:val="Normal"/>
@@ -3030,7 +3275,7 @@
       <w:szCs w:val="30"/>
     </w:rPr>
   </w:style>
-  <w:style w:type="paragraph" w:styleId="Ttulo">
+  <w:style w:type="paragraph" w:styleId="Title">
     <w:name w:val="Title"/>
     <w:basedOn w:val="Normal"/>
     <w:next w:val="Normal"/>
@@ -3045,8 +3290,8 @@
       <w:szCs w:val="52"/>
     </w:rPr>
   </w:style>
-  <w:style w:type="table" w:customStyle="1" w:styleId="TableNormal">
-    <w:name w:val="Table Normal"/>
+  <w:style w:type="table" w:customStyle="1" w:styleId="TableNormal1">
+    <w:name w:val="Table Normal1"/>
     <w:qFormat/>
     <w:tblPr>
       <w:tblCellMar>
@@ -3061,7 +3306,7 @@
     <w:name w:val="WPSOffice手动目录 1"/>
     <w:qFormat/>
   </w:style>
-  <w:style w:type="paragraph" w:styleId="PargrafodaLista">
+  <w:style w:type="paragraph" w:styleId="ListParagraph">
     <w:name w:val="List Paragraph"/>
     <w:basedOn w:val="Normal"/>
     <w:uiPriority w:val="99"/>
@@ -3075,7 +3320,7 @@
 </file>
 
 <file path=word/glossary/document.xml><?xml version="1.0" encoding="utf-8"?>
-<w:glossaryDocument xmlns:wpc="http://schemas.microsoft.com/office/word/2010/wordprocessingCanvas" xmlns:cx="http://schemas.microsoft.com/office/drawing/2014/chartex" xmlns:cx1="http://schemas.microsoft.com/office/drawing/2015/9/8/chartex" xmlns:cx2="http://schemas.microsoft.com/office/drawing/2015/10/21/chartex" xmlns:cx3="http://schemas.microsoft.com/office/drawing/2016/5/9/chartex" xmlns:cx4="http://schemas.microsoft.com/office/drawing/2016/5/10/chartex" xmlns:cx5="http://schemas.microsoft.com/office/drawing/2016/5/11/chartex" xmlns:cx6="http://schemas.microsoft.com/office/drawing/2016/5/12/chartex" xmlns:cx7="http://schemas.microsoft.com/office/drawing/2016/5/13/chartex" xmlns:cx8="http://schemas.microsoft.com/office/drawing/2016/5/14/chartex" xmlns:mc="http://schemas.openxmlformats.org/markup-compatibility/2006" xmlns:aink="http://schemas.microsoft.com/office/drawing/2016/ink" xmlns:am3d="http://schemas.microsoft.com/office/drawing/2017/model3d" xmlns:o="urn:schemas-microsoft-com:office:office" xmlns:oel="http://schemas.microsoft.com/office/2019/extlst" xmlns:r="http://schemas.openxmlformats.org/officeDocument/2006/relationships" xmlns:m="http://schemas.openxmlformats.org/officeDocument/2006/math" xmlns:v="urn:schemas-microsoft-com:vml" xmlns:wp14="http://schemas.microsoft.com/office/word/2010/wordprocessingDrawing" xmlns:wp="http://schemas.openxmlformats.org/drawingml/2006/wordprocessingDrawing" xmlns:w10="urn:schemas-microsoft-com:office:word" xmlns:w="http://schemas.openxmlformats.org/wordprocessingml/2006/main" xmlns:w14="http://schemas.microsoft.com/office/word/2010/wordml" xmlns:w15="http://schemas.microsoft.com/office/word/2012/wordml" xmlns:w16cex="http://schemas.microsoft.com/office/word/2018/wordml/cex" xmlns:w16cid="http://schemas.microsoft.com/office/word/2016/wordml/cid" xmlns:w16="http://schemas.microsoft.com/office/word/2018/wordml" xmlns:w16sdtdh="http://schemas.microsoft.com/office/word/2020/wordml/sdtdatahash" xmlns:w16se="http://schemas.microsoft.com/office/word/2015/wordml/symex" xmlns:wpg="http://schemas.microsoft.com/office/word/2010/wordprocessingGroup" xmlns:wpi="http://schemas.microsoft.com/office/word/2010/wordprocessingInk" xmlns:wne="http://schemas.microsoft.com/office/word/2006/wordml" xmlns:wps="http://schemas.microsoft.com/office/word/2010/wordprocessingShape" mc:Ignorable="w14 w15 w16se w16cid w16 w16cex w16sdtdh wp14">
+<w:glossaryDocument xmlns:wpc="http://schemas.microsoft.com/office/word/2010/wordprocessingCanvas" xmlns:cx="http://schemas.microsoft.com/office/drawing/2014/chartex" xmlns:cx1="http://schemas.microsoft.com/office/drawing/2015/9/8/chartex" xmlns:cx2="http://schemas.microsoft.com/office/drawing/2015/10/21/chartex" xmlns:cx3="http://schemas.microsoft.com/office/drawing/2016/5/9/chartex" xmlns:cx4="http://schemas.microsoft.com/office/drawing/2016/5/10/chartex" xmlns:cx5="http://schemas.microsoft.com/office/drawing/2016/5/11/chartex" xmlns:cx6="http://schemas.microsoft.com/office/drawing/2016/5/12/chartex" xmlns:cx7="http://schemas.microsoft.com/office/drawing/2016/5/13/chartex" xmlns:cx8="http://schemas.microsoft.com/office/drawing/2016/5/14/chartex" xmlns:mc="http://schemas.openxmlformats.org/markup-compatibility/2006" xmlns:aink="http://schemas.microsoft.com/office/drawing/2016/ink" xmlns:am3d="http://schemas.microsoft.com/office/drawing/2017/model3d" xmlns:o="urn:schemas-microsoft-com:office:office" xmlns:oel="http://schemas.microsoft.com/office/2019/extlst" xmlns:r="http://schemas.openxmlformats.org/officeDocument/2006/relationships" xmlns:m="http://schemas.openxmlformats.org/officeDocument/2006/math" xmlns:v="urn:schemas-microsoft-com:vml" xmlns:wp14="http://schemas.microsoft.com/office/word/2010/wordprocessingDrawing" xmlns:wp="http://schemas.openxmlformats.org/drawingml/2006/wordprocessingDrawing" xmlns:w10="urn:schemas-microsoft-com:office:word" xmlns:w="http://schemas.openxmlformats.org/wordprocessingml/2006/main" xmlns:w14="http://schemas.microsoft.com/office/word/2010/wordml" xmlns:w15="http://schemas.microsoft.com/office/word/2012/wordml" xmlns:w16cex="http://schemas.microsoft.com/office/word/2018/wordml/cex" xmlns:w16cid="http://schemas.microsoft.com/office/word/2016/wordml/cid" xmlns:w16="http://schemas.microsoft.com/office/word/2018/wordml" xmlns:w16du="http://schemas.microsoft.com/office/word/2023/wordml/word16du" xmlns:w16sdtdh="http://schemas.microsoft.com/office/word/2020/wordml/sdtdatahash" xmlns:w16se="http://schemas.microsoft.com/office/word/2015/wordml/symex" xmlns:wpg="http://schemas.microsoft.com/office/word/2010/wordprocessingGroup" xmlns:wpi="http://schemas.microsoft.com/office/word/2010/wordprocessingInk" xmlns:wne="http://schemas.microsoft.com/office/word/2006/wordml" xmlns:wps="http://schemas.microsoft.com/office/word/2010/wordprocessingShape" mc:Ignorable="w14 w15 w16se w16cid w16 w16cex w16sdtdh w16du wp14">
   <w:docParts>
     <w:docPart>
       <w:docPartPr>
@@ -3212,7 +3457,7 @@
 </file>
 
 <file path=word/glossary/fontTable.xml><?xml version="1.0" encoding="utf-8"?>
-<w:fonts xmlns:mc="http://schemas.openxmlformats.org/markup-compatibility/2006" xmlns:r="http://schemas.openxmlformats.org/officeDocument/2006/relationships" xmlns:w="http://schemas.openxmlformats.org/wordprocessingml/2006/main" xmlns:w14="http://schemas.microsoft.com/office/word/2010/wordml" xmlns:w15="http://schemas.microsoft.com/office/word/2012/wordml" xmlns:w16cex="http://schemas.microsoft.com/office/word/2018/wordml/cex" xmlns:w16cid="http://schemas.microsoft.com/office/word/2016/wordml/cid" xmlns:w16="http://schemas.microsoft.com/office/word/2018/wordml" xmlns:w16sdtdh="http://schemas.microsoft.com/office/word/2020/wordml/sdtdatahash" xmlns:w16se="http://schemas.microsoft.com/office/word/2015/wordml/symex" mc:Ignorable="w14 w15 w16se w16cid w16 w16cex w16sdtdh">
+<w:fonts xmlns:mc="http://schemas.openxmlformats.org/markup-compatibility/2006" xmlns:r="http://schemas.openxmlformats.org/officeDocument/2006/relationships" xmlns:w="http://schemas.openxmlformats.org/wordprocessingml/2006/main" xmlns:w14="http://schemas.microsoft.com/office/word/2010/wordml" xmlns:w15="http://schemas.microsoft.com/office/word/2012/wordml" xmlns:w16cex="http://schemas.microsoft.com/office/word/2018/wordml/cex" xmlns:w16cid="http://schemas.microsoft.com/office/word/2016/wordml/cid" xmlns:w16="http://schemas.microsoft.com/office/word/2018/wordml" xmlns:w16du="http://schemas.microsoft.com/office/word/2023/wordml/word16du" xmlns:w16sdtdh="http://schemas.microsoft.com/office/word/2020/wordml/sdtdatahash" xmlns:w16se="http://schemas.microsoft.com/office/word/2015/wordml/symex" mc:Ignorable="w14 w15 w16se w16cid w16 w16cex w16sdtdh w16du">
   <w:font w:name="Times New Roman">
     <w:panose1 w:val="02020603050405020304"/>
     <w:charset w:val="00"/>
@@ -3220,27 +3465,48 @@
     <w:pitch w:val="variable"/>
     <w:sig w:usb0="E0002EFF" w:usb1="C000785B" w:usb2="00000009" w:usb3="00000000" w:csb0="000001FF" w:csb1="00000000"/>
   </w:font>
+  <w:font w:name="Symbol">
+    <w:panose1 w:val="05050102010706020507"/>
+    <w:charset w:val="02"/>
+    <w:family w:val="roman"/>
+    <w:pitch w:val="variable"/>
+    <w:sig w:usb0="00000000" w:usb1="10000000" w:usb2="00000000" w:usb3="00000000" w:csb0="80000000" w:csb1="00000000"/>
+  </w:font>
+  <w:font w:name="Courier New">
+    <w:panose1 w:val="02070309020205020404"/>
+    <w:charset w:val="00"/>
+    <w:family w:val="modern"/>
+    <w:pitch w:val="fixed"/>
+    <w:sig w:usb0="E0002EFF" w:usb1="C0007843" w:usb2="00000009" w:usb3="00000000" w:csb0="000001FF" w:csb1="00000000"/>
+  </w:font>
+  <w:font w:name="Wingdings">
+    <w:panose1 w:val="05000000000000000000"/>
+    <w:charset w:val="02"/>
+    <w:family w:val="auto"/>
+    <w:pitch w:val="variable"/>
+    <w:sig w:usb0="00000000" w:usb1="10000000" w:usb2="00000000" w:usb3="00000000" w:csb0="80000000" w:csb1="00000000"/>
+  </w:font>
   <w:font w:name="SimSun">
     <w:altName w:val="宋体"/>
     <w:panose1 w:val="02010600030101010101"/>
     <w:charset w:val="86"/>
     <w:family w:val="auto"/>
     <w:pitch w:val="variable"/>
-    <w:sig w:usb0="00000003" w:usb1="288F0000" w:usb2="00000016" w:usb3="00000000" w:csb0="00040001" w:csb1="00000000"/>
+    <w:sig w:usb0="00000203" w:usb1="288F0000" w:usb2="00000016" w:usb3="00000000" w:csb0="00040001" w:csb1="00000000"/>
   </w:font>
   <w:font w:name="Arial">
     <w:panose1 w:val="020B0604020202020204"/>
     <w:charset w:val="00"/>
     <w:family w:val="swiss"/>
     <w:pitch w:val="variable"/>
-    <w:sig w:usb0="E0002AFF" w:usb1="C0007843" w:usb2="00000009" w:usb3="00000000" w:csb0="000001FF" w:csb1="00000000"/>
+    <w:sig w:usb0="E0002EFF" w:usb1="C000785B" w:usb2="00000009" w:usb3="00000000" w:csb0="000001FF" w:csb1="00000000"/>
   </w:font>
   <w:font w:name="Helvetica">
-    <w:panose1 w:val="00000000000000000000"/>
+    <w:panose1 w:val="020B0604020202020204"/>
     <w:charset w:val="00"/>
-    <w:family w:val="auto"/>
+    <w:family w:val="swiss"/>
     <w:pitch w:val="variable"/>
-    <w:sig w:usb0="E00002FF" w:usb1="5000785B" w:usb2="00000000" w:usb3="00000000" w:csb0="0000019F" w:csb1="00000000"/>
+    <w:sig w:usb0="E0002EFF" w:usb1="C000785B" w:usb2="00000009" w:usb3="00000000" w:csb0="000001FF" w:csb1="00000000"/>
   </w:font>
   <w:font w:name="Calibri">
     <w:panose1 w:val="020F0502020204030204"/>
@@ -3254,7 +3520,13 @@
     <w:charset w:val="00"/>
     <w:family w:val="roman"/>
     <w:pitch w:val="variable"/>
-    <w:sig w:usb0="E00002FF" w:usb1="400004FF" w:usb2="00000000" w:usb3="00000000" w:csb0="0000019F" w:csb1="00000000"/>
+    <w:sig w:usb0="E00006FF" w:usb1="420024FF" w:usb2="02000000" w:usb3="00000000" w:csb0="0000019F" w:csb1="00000000"/>
+  </w:font>
+  <w:font w:name="Aptos">
+    <w:charset w:val="00"/>
+    <w:family w:val="swiss"/>
+    <w:pitch w:val="variable"/>
+    <w:sig w:usb0="20000287" w:usb1="00000003" w:usb2="00000000" w:usb3="00000000" w:csb0="0000019F" w:csb1="00000000"/>
   </w:font>
   <w:font w:name="DengXian">
     <w:altName w:val="等线"/>
@@ -3265,24 +3537,22 @@
     <w:sig w:usb0="A00002BF" w:usb1="38CF7CFA" w:usb2="00000016" w:usb3="00000000" w:csb0="0004000F" w:csb1="00000000"/>
   </w:font>
   <w:font w:name="DengXian Light">
-    <w:panose1 w:val="02010600030101010101"/>
     <w:charset w:val="86"/>
     <w:family w:val="auto"/>
     <w:pitch w:val="variable"/>
     <w:sig w:usb0="A00002BF" w:usb1="38CF7CFA" w:usb2="00000016" w:usb3="00000000" w:csb0="0004000F" w:csb1="00000000"/>
   </w:font>
-  <w:font w:name="Calibri Light">
-    <w:panose1 w:val="020F0302020204030204"/>
+  <w:font w:name="Aptos Display">
     <w:charset w:val="00"/>
     <w:family w:val="swiss"/>
     <w:pitch w:val="variable"/>
-    <w:sig w:usb0="E4002EFF" w:usb1="C000247B" w:usb2="00000009" w:usb3="00000000" w:csb0="000001FF" w:csb1="00000000"/>
+    <w:sig w:usb0="20000287" w:usb1="00000003" w:usb2="00000000" w:usb3="00000000" w:csb0="0000019F" w:csb1="00000000"/>
   </w:font>
 </w:fonts>
 </file>
 
 <file path=word/glossary/settings.xml><?xml version="1.0" encoding="utf-8"?>
-<w:settings xmlns:mc="http://schemas.openxmlformats.org/markup-compatibility/2006" xmlns:o="urn:schemas-microsoft-com:office:office" xmlns:r="http://schemas.openxmlformats.org/officeDocument/2006/relationships" xmlns:m="http://schemas.openxmlformats.org/officeDocument/2006/math" xmlns:v="urn:schemas-microsoft-com:vml" xmlns:w10="urn:schemas-microsoft-com:office:word" xmlns:w="http://schemas.openxmlformats.org/wordprocessingml/2006/main" xmlns:w14="http://schemas.microsoft.com/office/word/2010/wordml" xmlns:w15="http://schemas.microsoft.com/office/word/2012/wordml" xmlns:w16cex="http://schemas.microsoft.com/office/word/2018/wordml/cex" xmlns:w16cid="http://schemas.microsoft.com/office/word/2016/wordml/cid" xmlns:w16="http://schemas.microsoft.com/office/word/2018/wordml" xmlns:w16sdtdh="http://schemas.microsoft.com/office/word/2020/wordml/sdtdatahash" xmlns:w16se="http://schemas.microsoft.com/office/word/2015/wordml/symex" xmlns:sl="http://schemas.openxmlformats.org/schemaLibrary/2006/main" mc:Ignorable="w14 w15 w16se w16cid w16 w16cex w16sdtdh">
+<w:settings xmlns:mc="http://schemas.openxmlformats.org/markup-compatibility/2006" xmlns:o="urn:schemas-microsoft-com:office:office" xmlns:r="http://schemas.openxmlformats.org/officeDocument/2006/relationships" xmlns:m="http://schemas.openxmlformats.org/officeDocument/2006/math" xmlns:v="urn:schemas-microsoft-com:vml" xmlns:w10="urn:schemas-microsoft-com:office:word" xmlns:w="http://schemas.openxmlformats.org/wordprocessingml/2006/main" xmlns:w14="http://schemas.microsoft.com/office/word/2010/wordml" xmlns:w15="http://schemas.microsoft.com/office/word/2012/wordml" xmlns:w16cex="http://schemas.microsoft.com/office/word/2018/wordml/cex" xmlns:w16cid="http://schemas.microsoft.com/office/word/2016/wordml/cid" xmlns:w16="http://schemas.microsoft.com/office/word/2018/wordml" xmlns:w16du="http://schemas.microsoft.com/office/word/2023/wordml/word16du" xmlns:w16sdtdh="http://schemas.microsoft.com/office/word/2020/wordml/sdtdatahash" xmlns:w16se="http://schemas.microsoft.com/office/word/2015/wordml/symex" xmlns:sl="http://schemas.openxmlformats.org/schemaLibrary/2006/main" mc:Ignorable="w14 w15 w16se w16cid w16 w16cex w16sdtdh w16du">
   <w:defaultTabStop w:val="708"/>
   <w:hyphenationZone w:val="425"/>
   <w:characterSpacingControl w:val="doNotCompress"/>
@@ -3297,9 +3567,11 @@
   </w:compat>
   <w:rsids>
     <w:rsidRoot w:val="003E6E10"/>
+    <w:rsid w:val="001C4A76"/>
     <w:rsid w:val="003E6E10"/>
     <w:rsid w:val="00506C4F"/>
     <w:rsid w:val="00B26406"/>
+    <w:rsid w:val="00B9764F"/>
     <w:rsid w:val="00DB3880"/>
   </w:rsids>
   <m:mathPr>
@@ -3318,13 +3590,13 @@
   <w:themeFontLang w:val="en-US" w:eastAsia="zh-CN"/>
   <w:clrSchemeMapping w:bg1="light1" w:t1="dark1" w:bg2="light2" w:t2="dark2" w:accent1="accent1" w:accent2="accent2" w:accent3="accent3" w:accent4="accent4" w:accent5="accent5" w:accent6="accent6" w:hyperlink="hyperlink" w:followedHyperlink="followedHyperlink"/>
   <w:doNotIncludeSubdocsInStats/>
-  <w:decimalSymbol w:val=","/>
-  <w:listSeparator w:val=";"/>
+  <w:decimalSymbol w:val="."/>
+  <w:listSeparator w:val=","/>
 </w:settings>
 </file>
 
 <file path=word/glossary/styles.xml><?xml version="1.0" encoding="utf-8"?>
-<w:styles xmlns:mc="http://schemas.openxmlformats.org/markup-compatibility/2006" xmlns:r="http://schemas.openxmlformats.org/officeDocument/2006/relationships" xmlns:w="http://schemas.openxmlformats.org/wordprocessingml/2006/main" xmlns:w14="http://schemas.microsoft.com/office/word/2010/wordml" xmlns:w15="http://schemas.microsoft.com/office/word/2012/wordml" xmlns:w16cex="http://schemas.microsoft.com/office/word/2018/wordml/cex" xmlns:w16cid="http://schemas.microsoft.com/office/word/2016/wordml/cid" xmlns:w16="http://schemas.microsoft.com/office/word/2018/wordml" xmlns:w16sdtdh="http://schemas.microsoft.com/office/word/2020/wordml/sdtdatahash" xmlns:w16se="http://schemas.microsoft.com/office/word/2015/wordml/symex" mc:Ignorable="w14 w15 w16se w16cid w16 w16cex w16sdtdh">
+<w:styles xmlns:mc="http://schemas.openxmlformats.org/markup-compatibility/2006" xmlns:r="http://schemas.openxmlformats.org/officeDocument/2006/relationships" xmlns:w="http://schemas.openxmlformats.org/wordprocessingml/2006/main" xmlns:w14="http://schemas.microsoft.com/office/word/2010/wordml" xmlns:w15="http://schemas.microsoft.com/office/word/2012/wordml" xmlns:w16cex="http://schemas.microsoft.com/office/word/2018/wordml/cex" xmlns:w16cid="http://schemas.microsoft.com/office/word/2016/wordml/cid" xmlns:w16="http://schemas.microsoft.com/office/word/2018/wordml" xmlns:w16du="http://schemas.microsoft.com/office/word/2023/wordml/word16du" xmlns:w16sdtdh="http://schemas.microsoft.com/office/word/2020/wordml/sdtdatahash" xmlns:w16se="http://schemas.microsoft.com/office/word/2015/wordml/symex" mc:Ignorable="w14 w15 w16se w16cid w16 w16cex w16sdtdh w16du">
   <w:docDefaults>
     <w:rPrDefault>
       <w:rPr>
@@ -3706,13 +3978,13 @@
     <w:name w:val="Normal"/>
     <w:qFormat/>
   </w:style>
-  <w:style w:type="character" w:default="1" w:styleId="Tipodeletrapredefinidodopargrafo">
+  <w:style w:type="character" w:default="1" w:styleId="DefaultParagraphFont">
     <w:name w:val="Default Paragraph Font"/>
     <w:uiPriority w:val="1"/>
     <w:semiHidden/>
     <w:unhideWhenUsed/>
   </w:style>
-  <w:style w:type="table" w:default="1" w:styleId="Tabelanormal">
+  <w:style w:type="table" w:default="1" w:styleId="TableNormal">
     <w:name w:val="Normal Table"/>
     <w:uiPriority w:val="99"/>
     <w:semiHidden/>
@@ -3727,7 +3999,7 @@
       </w:tblCellMar>
     </w:tblPr>
   </w:style>
-  <w:style w:type="numbering" w:default="1" w:styleId="Semlista">
+  <w:style w:type="numbering" w:default="1" w:styleId="NoList">
     <w:name w:val="No List"/>
     <w:uiPriority w:val="99"/>
     <w:semiHidden/>
@@ -3737,7 +4009,7 @@
 </file>
 
 <file path=word/glossary/webSettings.xml><?xml version="1.0" encoding="utf-8"?>
-<w:webSettings xmlns:mc="http://schemas.openxmlformats.org/markup-compatibility/2006" xmlns:r="http://schemas.openxmlformats.org/officeDocument/2006/relationships" xmlns:w="http://schemas.openxmlformats.org/wordprocessingml/2006/main" xmlns:w14="http://schemas.microsoft.com/office/word/2010/wordml" xmlns:w15="http://schemas.microsoft.com/office/word/2012/wordml" xmlns:w16cex="http://schemas.microsoft.com/office/word/2018/wordml/cex" xmlns:w16cid="http://schemas.microsoft.com/office/word/2016/wordml/cid" xmlns:w16="http://schemas.microsoft.com/office/word/2018/wordml" xmlns:w16sdtdh="http://schemas.microsoft.com/office/word/2020/wordml/sdtdatahash" xmlns:w16se="http://schemas.microsoft.com/office/word/2015/wordml/symex" mc:Ignorable="w14 w15 w16se w16cid w16 w16cex w16sdtdh"/>
+<w:webSettings xmlns:mc="http://schemas.openxmlformats.org/markup-compatibility/2006" xmlns:r="http://schemas.openxmlformats.org/officeDocument/2006/relationships" xmlns:w="http://schemas.openxmlformats.org/wordprocessingml/2006/main" xmlns:w14="http://schemas.microsoft.com/office/word/2010/wordml" xmlns:w15="http://schemas.microsoft.com/office/word/2012/wordml" xmlns:w16cex="http://schemas.microsoft.com/office/word/2018/wordml/cex" xmlns:w16cid="http://schemas.microsoft.com/office/word/2016/wordml/cid" xmlns:w16="http://schemas.microsoft.com/office/word/2018/wordml" xmlns:w16du="http://schemas.microsoft.com/office/word/2023/wordml/word16du" xmlns:w16sdtdh="http://schemas.microsoft.com/office/word/2020/wordml/sdtdatahash" xmlns:w16se="http://schemas.microsoft.com/office/word/2015/wordml/symex" mc:Ignorable="w14 w15 w16se w16cid w16 w16cex w16sdtdh w16du"/>
 </file>
 
 <file path=word/theme/theme1.xml><?xml version="1.0" encoding="utf-8"?>
@@ -4266,12 +4538,13 @@
 </file>
 
 <file path=customXml/item2.xml><?xml version="1.0" encoding="utf-8"?>
-<?mso-contentType ?>
-<FormTemplates xmlns="http://schemas.microsoft.com/sharepoint/v3/contenttype/forms">
-  <Display>DocumentLibraryForm</Display>
-  <Edit>DocumentLibraryForm</Edit>
-  <New>DocumentLibraryForm</New>
-</FormTemplates>
+<p:properties xmlns:p="http://schemas.microsoft.com/office/2006/metadata/properties" xmlns:xsi="http://www.w3.org/2001/XMLSchema-instance" xmlns:pc="http://schemas.microsoft.com/office/infopath/2007/PartnerControls">
+  <documentManagement>
+    <lcf76f155ced4ddcb4097134ff3c332f xmlns="0afd3d13-57d6-4946-a295-fbcb481fbb7f">
+      <Terms xmlns="http://schemas.microsoft.com/office/infopath/2007/PartnerControls"/>
+    </lcf76f155ced4ddcb4097134ff3c332f>
+  </documentManagement>
+</p:properties>
 </file>
 
 <file path=customXml/item3.xml><?xml version="1.0" encoding="utf-8"?>
@@ -4287,13 +4560,12 @@
 </file>
 
 <file path=customXml/item4.xml><?xml version="1.0" encoding="utf-8"?>
-<p:properties xmlns:p="http://schemas.microsoft.com/office/2006/metadata/properties" xmlns:xsi="http://www.w3.org/2001/XMLSchema-instance" xmlns:pc="http://schemas.microsoft.com/office/infopath/2007/PartnerControls">
-  <documentManagement>
-    <lcf76f155ced4ddcb4097134ff3c332f xmlns="0afd3d13-57d6-4946-a295-fbcb481fbb7f">
-      <Terms xmlns="http://schemas.microsoft.com/office/infopath/2007/PartnerControls"/>
-    </lcf76f155ced4ddcb4097134ff3c332f>
-  </documentManagement>
-</p:properties>
+<?mso-contentType ?>
+<FormTemplates xmlns="http://schemas.microsoft.com/sharepoint/v3/contenttype/forms">
+  <Display>DocumentLibraryForm</Display>
+  <Edit>DocumentLibraryForm</Edit>
+  <New>DocumentLibraryForm</New>
+</FormTemplates>
 </file>
 
 <file path=customXml/itemProps1.xml><?xml version="1.0" encoding="utf-8"?>
@@ -4316,9 +4588,11 @@
 </file>
 
 <file path=customXml/itemProps2.xml><?xml version="1.0" encoding="utf-8"?>
-<ds:datastoreItem xmlns:ds="http://schemas.openxmlformats.org/officeDocument/2006/customXml" ds:itemID="{0ADD30CD-6A01-414F-A8FD-6178D662C599}">
+<ds:datastoreItem xmlns:ds="http://schemas.openxmlformats.org/officeDocument/2006/customXml" ds:itemID="{87CD05A0-19B8-42F9-8242-74F694142589}">
   <ds:schemaRefs>
-    <ds:schemaRef ds:uri="http://schemas.microsoft.com/sharepoint/v3/contenttype/forms"/>
+    <ds:schemaRef ds:uri="http://schemas.microsoft.com/office/2006/metadata/properties"/>
+    <ds:schemaRef ds:uri="http://schemas.microsoft.com/office/infopath/2007/PartnerControls"/>
+    <ds:schemaRef ds:uri="0afd3d13-57d6-4946-a295-fbcb481fbb7f"/>
   </ds:schemaRefs>
 </ds:datastoreItem>
 </file>
@@ -4332,11 +4606,9 @@
 </file>
 
 <file path=customXml/itemProps4.xml><?xml version="1.0" encoding="utf-8"?>
-<ds:datastoreItem xmlns:ds="http://schemas.openxmlformats.org/officeDocument/2006/customXml" ds:itemID="{87CD05A0-19B8-42F9-8242-74F694142589}">
+<ds:datastoreItem xmlns:ds="http://schemas.openxmlformats.org/officeDocument/2006/customXml" ds:itemID="{0ADD30CD-6A01-414F-A8FD-6178D662C599}">
   <ds:schemaRefs>
-    <ds:schemaRef ds:uri="http://schemas.microsoft.com/office/2006/metadata/properties"/>
-    <ds:schemaRef ds:uri="http://schemas.microsoft.com/office/infopath/2007/PartnerControls"/>
-    <ds:schemaRef ds:uri="0afd3d13-57d6-4946-a295-fbcb481fbb7f"/>
+    <ds:schemaRef ds:uri="http://schemas.microsoft.com/sharepoint/v3/contenttype/forms"/>
   </ds:schemaRefs>
 </ds:datastoreItem>
 </file>
</xml_diff>